<commit_message>
Homework for the fourth seminar
</commit_message>
<xml_diff>
--- a/All_tasks.docx
+++ b/All_tasks.docx
@@ -2495,28 +2495,6 @@
     </w:p>
     <w:p>
       <w:pPr>
-        <w:pStyle w:val="2"/>
-        <w:spacing w:before="0" w:beforeAutospacing="0" w:after="0" w:afterAutospacing="0"/>
-        <w:rPr>
-          <w:rFonts w:ascii="Roboto" w:hAnsi="Roboto"/>
-          <w:b w:val="0"/>
-          <w:bCs w:val="0"/>
-          <w:color w:val="3F5368"/>
-        </w:rPr>
-      </w:pPr>
-      <w:r>
-        <w:rPr>
-          <w:rFonts w:ascii="Roboto" w:hAnsi="Roboto"/>
-          <w:b w:val="0"/>
-          <w:bCs w:val="0"/>
-          <w:color w:val="3F5368"/>
-        </w:rPr>
-        <w:lastRenderedPageBreak/>
-        <w:t>Знакомство с языком Python (семинары)</w:t>
-      </w:r>
-    </w:p>
-    <w:p>
-      <w:pPr>
         <w:pStyle w:val="3"/>
         <w:spacing w:before="0" w:beforeAutospacing="0" w:after="0" w:afterAutospacing="0"/>
         <w:rPr>
@@ -2537,6 +2515,7 @@
           <w:sz w:val="26"/>
           <w:szCs w:val="26"/>
         </w:rPr>
+        <w:lastRenderedPageBreak/>
         <w:t>Урок 2. Циклы (</w:t>
       </w:r>
       <w:proofErr w:type="spellStart"/>
@@ -3355,6 +3334,464 @@
       <w:pPr>
         <w:spacing w:after="0" w:line="240" w:lineRule="auto"/>
       </w:pPr>
+    </w:p>
+    <w:p>
+      <w:pPr>
+        <w:spacing w:after="0" w:line="240" w:lineRule="auto"/>
+      </w:pPr>
+    </w:p>
+    <w:p>
+      <w:pPr>
+        <w:spacing w:after="0" w:line="240" w:lineRule="auto"/>
+      </w:pPr>
+    </w:p>
+    <w:p>
+      <w:pPr>
+        <w:spacing w:after="0" w:line="240" w:lineRule="auto"/>
+      </w:pPr>
+    </w:p>
+    <w:p>
+      <w:pPr>
+        <w:spacing w:after="0" w:line="240" w:lineRule="auto"/>
+      </w:pPr>
+    </w:p>
+    <w:p>
+      <w:pPr>
+        <w:spacing w:after="0" w:line="240" w:lineRule="auto"/>
+      </w:pPr>
+    </w:p>
+    <w:p>
+      <w:pPr>
+        <w:spacing w:after="0" w:line="240" w:lineRule="auto"/>
+      </w:pPr>
+    </w:p>
+    <w:p>
+      <w:pPr>
+        <w:spacing w:after="0" w:line="240" w:lineRule="auto"/>
+      </w:pPr>
+    </w:p>
+    <w:p>
+      <w:pPr>
+        <w:spacing w:after="0" w:line="240" w:lineRule="auto"/>
+      </w:pPr>
+    </w:p>
+    <w:p>
+      <w:pPr>
+        <w:spacing w:after="0" w:line="240" w:lineRule="auto"/>
+      </w:pPr>
+    </w:p>
+    <w:p>
+      <w:pPr>
+        <w:pStyle w:val="3"/>
+        <w:spacing w:before="0" w:beforeAutospacing="0" w:after="0" w:afterAutospacing="0" w:line="360" w:lineRule="atLeast"/>
+        <w:rPr>
+          <w:rFonts w:ascii="Roboto" w:hAnsi="Roboto"/>
+          <w:b w:val="0"/>
+          <w:bCs w:val="0"/>
+          <w:color w:val="3F5368"/>
+          <w:sz w:val="26"/>
+          <w:szCs w:val="26"/>
+        </w:rPr>
+      </w:pPr>
+      <w:r>
+        <w:rPr>
+          <w:rFonts w:ascii="Roboto" w:hAnsi="Roboto"/>
+          <w:b w:val="0"/>
+          <w:bCs w:val="0"/>
+          <w:color w:val="3F5368"/>
+          <w:sz w:val="26"/>
+          <w:szCs w:val="26"/>
+        </w:rPr>
+        <w:lastRenderedPageBreak/>
+        <w:t>Урок 4. Словари, множества и профилирование</w:t>
+      </w:r>
+    </w:p>
+    <w:p>
+      <w:pPr>
+        <w:pStyle w:val="a3"/>
+        <w:shd w:val="clear" w:color="auto" w:fill="FFFFFF"/>
+        <w:spacing w:before="0" w:beforeAutospacing="0" w:after="0" w:afterAutospacing="0"/>
+        <w:rPr>
+          <w:rFonts w:ascii="Roboto" w:hAnsi="Roboto"/>
+          <w:color w:val="2C2D30"/>
+          <w:sz w:val="23"/>
+          <w:szCs w:val="23"/>
+        </w:rPr>
+      </w:pPr>
+      <w:r>
+        <w:rPr>
+          <w:rStyle w:val="a4"/>
+          <w:rFonts w:ascii="Roboto" w:hAnsi="Roboto"/>
+          <w:color w:val="2C2D30"/>
+          <w:sz w:val="23"/>
+          <w:szCs w:val="23"/>
+        </w:rPr>
+        <w:t>Задача 22:</w:t>
+      </w:r>
+      <w:r>
+        <w:rPr>
+          <w:rFonts w:ascii="Roboto" w:hAnsi="Roboto"/>
+          <w:color w:val="2C2D30"/>
+          <w:sz w:val="23"/>
+          <w:szCs w:val="23"/>
+        </w:rPr>
+        <w:t> Даны два неупорядоченных набора целых чисел (может быть, с повторениями). Выдать без повторений в порядке возрастания все те числа, которые встречаются в обоих наборах.</w:t>
+      </w:r>
+      <w:r>
+        <w:rPr>
+          <w:rFonts w:ascii="Roboto" w:hAnsi="Roboto"/>
+          <w:color w:val="2C2D30"/>
+          <w:sz w:val="23"/>
+          <w:szCs w:val="23"/>
+        </w:rPr>
+        <w:br/>
+        <w:t>Пользователь вводит 2 числа. n — кол-во элементов первого множества. m — кол-во элементов второго множества. Затем пользователь вводит сами элементы множеств.</w:t>
+      </w:r>
+      <w:r>
+        <w:rPr>
+          <w:rFonts w:ascii="Roboto" w:hAnsi="Roboto"/>
+          <w:color w:val="2C2D30"/>
+          <w:sz w:val="23"/>
+          <w:szCs w:val="23"/>
+        </w:rPr>
+        <w:br/>
+      </w:r>
+      <w:r>
+        <w:rPr>
+          <w:rFonts w:ascii="Roboto" w:hAnsi="Roboto"/>
+          <w:color w:val="2C2D30"/>
+          <w:sz w:val="23"/>
+          <w:szCs w:val="23"/>
+        </w:rPr>
+        <w:br/>
+      </w:r>
+      <w:r>
+        <w:rPr>
+          <w:rStyle w:val="a4"/>
+          <w:rFonts w:ascii="Roboto" w:hAnsi="Roboto"/>
+          <w:color w:val="2C2D30"/>
+          <w:sz w:val="23"/>
+          <w:szCs w:val="23"/>
+        </w:rPr>
+        <w:t>Задача 24:</w:t>
+      </w:r>
+      <w:r>
+        <w:rPr>
+          <w:rFonts w:ascii="Roboto" w:hAnsi="Roboto"/>
+          <w:color w:val="2C2D30"/>
+          <w:sz w:val="23"/>
+          <w:szCs w:val="23"/>
+        </w:rPr>
+        <w:t> В фермерском хозяйстве в Карелии выращивают чернику. Она растёт на круглой грядке, причём кусты высажены только по окружности. Таким образом, у каждого куста есть ровно два соседних. Всего на грядке растёт N кустов.</w:t>
+      </w:r>
+      <w:r>
+        <w:rPr>
+          <w:rFonts w:ascii="Roboto" w:hAnsi="Roboto"/>
+          <w:color w:val="2C2D30"/>
+          <w:sz w:val="23"/>
+          <w:szCs w:val="23"/>
+        </w:rPr>
+        <w:br/>
+        <w:t>Эти кусты обладают разной урожайностью, поэтому ко времени сбора на них выросло различное число ягод — на i-ом кусте выросло a[i] ягод.</w:t>
+      </w:r>
+      <w:r>
+        <w:rPr>
+          <w:rFonts w:ascii="Roboto" w:hAnsi="Roboto"/>
+          <w:color w:val="2C2D30"/>
+          <w:sz w:val="23"/>
+          <w:szCs w:val="23"/>
+        </w:rPr>
+        <w:br/>
+        <w:t>В этом фермерском хозяйстве внедрена система автоматического сбора черники. Эта система состоит из управляющего модуля и нескольких собирающих модулей. Собирающий модуль за один заход, находясь непосредственно перед некоторым кустом, собирает ягоды с этого куста и с двух соседних с ним.</w:t>
+      </w:r>
+      <w:r>
+        <w:rPr>
+          <w:rFonts w:ascii="Roboto" w:hAnsi="Roboto"/>
+          <w:color w:val="2C2D30"/>
+          <w:sz w:val="23"/>
+          <w:szCs w:val="23"/>
+        </w:rPr>
+        <w:br/>
+        <w:t>Напишите программу для нахождения максимального числа ягод, которое может собрать за один заход собирающий модуль, находясь перед некоторым кустом заданной во входном списке урожайности грядки.</w:t>
+      </w:r>
+    </w:p>
+    <w:p>
+      <w:pPr>
+        <w:pStyle w:val="a3"/>
+        <w:shd w:val="clear" w:color="auto" w:fill="FFFFFF"/>
+        <w:spacing w:before="0" w:beforeAutospacing="0" w:after="0" w:afterAutospacing="0"/>
+        <w:rPr>
+          <w:rFonts w:ascii="Roboto" w:hAnsi="Roboto"/>
+          <w:color w:val="2C2D30"/>
+          <w:sz w:val="23"/>
+          <w:szCs w:val="23"/>
+        </w:rPr>
+      </w:pPr>
+      <w:r>
+        <w:rPr>
+          <w:rStyle w:val="a4"/>
+          <w:rFonts w:ascii="Roboto" w:hAnsi="Roboto"/>
+          <w:color w:val="2C2D30"/>
+          <w:sz w:val="23"/>
+          <w:szCs w:val="23"/>
+        </w:rPr>
+        <w:t>задача 1 необязательная</w:t>
+      </w:r>
+      <w:r>
+        <w:rPr>
+          <w:rFonts w:ascii="Roboto" w:hAnsi="Roboto"/>
+          <w:color w:val="2C2D30"/>
+          <w:sz w:val="23"/>
+          <w:szCs w:val="23"/>
+        </w:rPr>
+        <w:t>. Напишите программу, которая получает целое число и возвращает его двоичное, восьмеричное строковое представление.</w:t>
+      </w:r>
+      <w:r>
+        <w:rPr>
+          <w:rFonts w:ascii="Roboto" w:hAnsi="Roboto"/>
+          <w:color w:val="2C2D30"/>
+          <w:sz w:val="23"/>
+          <w:szCs w:val="23"/>
+        </w:rPr>
+        <w:br/>
+        <w:t xml:space="preserve">Функции </w:t>
+      </w:r>
+      <w:proofErr w:type="spellStart"/>
+      <w:r>
+        <w:rPr>
+          <w:rFonts w:ascii="Roboto" w:hAnsi="Roboto"/>
+          <w:color w:val="2C2D30"/>
+          <w:sz w:val="23"/>
+          <w:szCs w:val="23"/>
+        </w:rPr>
+        <w:t>bin</w:t>
+      </w:r>
+      <w:proofErr w:type="spellEnd"/>
+      <w:r>
+        <w:rPr>
+          <w:rFonts w:ascii="Roboto" w:hAnsi="Roboto"/>
+          <w:color w:val="2C2D30"/>
+          <w:sz w:val="23"/>
+          <w:szCs w:val="23"/>
+        </w:rPr>
+        <w:t xml:space="preserve"> и </w:t>
+      </w:r>
+      <w:proofErr w:type="spellStart"/>
+      <w:r>
+        <w:rPr>
+          <w:rFonts w:ascii="Roboto" w:hAnsi="Roboto"/>
+          <w:color w:val="2C2D30"/>
+          <w:sz w:val="23"/>
+          <w:szCs w:val="23"/>
+        </w:rPr>
+        <w:t>oct</w:t>
+      </w:r>
+      <w:proofErr w:type="spellEnd"/>
+      <w:r>
+        <w:rPr>
+          <w:rFonts w:ascii="Roboto" w:hAnsi="Roboto"/>
+          <w:color w:val="2C2D30"/>
+          <w:sz w:val="23"/>
+          <w:szCs w:val="23"/>
+        </w:rPr>
+        <w:t xml:space="preserve"> используйте для проверки своего результата.</w:t>
+      </w:r>
+      <w:r>
+        <w:rPr>
+          <w:rFonts w:ascii="Roboto" w:hAnsi="Roboto"/>
+          <w:color w:val="2C2D30"/>
+          <w:sz w:val="23"/>
+          <w:szCs w:val="23"/>
+        </w:rPr>
+        <w:br/>
+        <w:t>*Дополнительно</w:t>
+      </w:r>
+      <w:r>
+        <w:rPr>
+          <w:rFonts w:ascii="Roboto" w:hAnsi="Roboto"/>
+          <w:color w:val="2C2D30"/>
+          <w:sz w:val="23"/>
+          <w:szCs w:val="23"/>
+        </w:rPr>
+        <w:br/>
+        <w:t>Попробуйте избежать дублирования кода в преобразованиях к разным системам счисления</w:t>
+      </w:r>
+      <w:r>
+        <w:rPr>
+          <w:rFonts w:ascii="Roboto" w:hAnsi="Roboto"/>
+          <w:color w:val="2C2D30"/>
+          <w:sz w:val="23"/>
+          <w:szCs w:val="23"/>
+        </w:rPr>
+        <w:br/>
+        <w:t>Избегайте магических чисел</w:t>
+      </w:r>
+      <w:r>
+        <w:rPr>
+          <w:rFonts w:ascii="Roboto" w:hAnsi="Roboto"/>
+          <w:color w:val="2C2D30"/>
+          <w:sz w:val="23"/>
+          <w:szCs w:val="23"/>
+        </w:rPr>
+        <w:br/>
+        <w:t xml:space="preserve">Добавьте аннотацию </w:t>
+      </w:r>
+      <w:proofErr w:type="gramStart"/>
+      <w:r>
+        <w:rPr>
+          <w:rFonts w:ascii="Roboto" w:hAnsi="Roboto"/>
+          <w:color w:val="2C2D30"/>
+          <w:sz w:val="23"/>
+          <w:szCs w:val="23"/>
+        </w:rPr>
+        <w:t>типов</w:t>
+      </w:r>
+      <w:proofErr w:type="gramEnd"/>
+      <w:r>
+        <w:rPr>
+          <w:rFonts w:ascii="Roboto" w:hAnsi="Roboto"/>
+          <w:color w:val="2C2D30"/>
+          <w:sz w:val="23"/>
+          <w:szCs w:val="23"/>
+        </w:rPr>
+        <w:t xml:space="preserve"> где это возможно</w:t>
+      </w:r>
+      <w:r>
+        <w:rPr>
+          <w:rFonts w:ascii="Roboto" w:hAnsi="Roboto"/>
+          <w:color w:val="2C2D30"/>
+          <w:sz w:val="23"/>
+          <w:szCs w:val="23"/>
+        </w:rPr>
+        <w:br/>
+        <w:t>Используйте функции</w:t>
+      </w:r>
+    </w:p>
+    <w:p>
+      <w:pPr>
+        <w:pStyle w:val="a3"/>
+        <w:shd w:val="clear" w:color="auto" w:fill="FFFFFF"/>
+        <w:spacing w:before="0" w:beforeAutospacing="0" w:after="0" w:afterAutospacing="0"/>
+        <w:rPr>
+          <w:rFonts w:ascii="Roboto" w:hAnsi="Roboto"/>
+          <w:color w:val="2C2D30"/>
+          <w:sz w:val="23"/>
+          <w:szCs w:val="23"/>
+        </w:rPr>
+      </w:pPr>
+      <w:r>
+        <w:rPr>
+          <w:rStyle w:val="a4"/>
+          <w:rFonts w:ascii="Roboto" w:hAnsi="Roboto"/>
+          <w:color w:val="2C2D30"/>
+          <w:sz w:val="23"/>
+          <w:szCs w:val="23"/>
+        </w:rPr>
+        <w:t>задача 2 необязательная</w:t>
+      </w:r>
+      <w:r>
+        <w:rPr>
+          <w:rFonts w:ascii="Roboto" w:hAnsi="Roboto"/>
+          <w:color w:val="2C2D30"/>
+          <w:sz w:val="23"/>
+          <w:szCs w:val="23"/>
+        </w:rPr>
+        <w:t>.</w:t>
+      </w:r>
+      <w:r>
+        <w:rPr>
+          <w:rFonts w:ascii="Roboto" w:hAnsi="Roboto"/>
+          <w:color w:val="2C2D30"/>
+          <w:sz w:val="23"/>
+          <w:szCs w:val="23"/>
+        </w:rPr>
+        <w:br/>
+        <w:t>Даны два многочлена, которые вводит пользователь.</w:t>
+      </w:r>
+      <w:r>
+        <w:rPr>
+          <w:rFonts w:ascii="Roboto" w:hAnsi="Roboto"/>
+          <w:color w:val="2C2D30"/>
+          <w:sz w:val="23"/>
+          <w:szCs w:val="23"/>
+        </w:rPr>
+        <w:br/>
+        <w:t>Задача - сформировать многочлен, содержащий сумму многочленов.</w:t>
+      </w:r>
+      <w:r>
+        <w:rPr>
+          <w:rFonts w:ascii="Roboto" w:hAnsi="Roboto"/>
+          <w:color w:val="2C2D30"/>
+          <w:sz w:val="23"/>
+          <w:szCs w:val="23"/>
+        </w:rPr>
+        <w:br/>
+        <w:t>Степени многочленов могут быть разные.</w:t>
+      </w:r>
+    </w:p>
+    <w:p>
+      <w:pPr>
+        <w:pStyle w:val="a3"/>
+        <w:shd w:val="clear" w:color="auto" w:fill="FFFFFF"/>
+        <w:spacing w:before="0" w:beforeAutospacing="0" w:after="0" w:afterAutospacing="0"/>
+        <w:rPr>
+          <w:rFonts w:ascii="Roboto" w:hAnsi="Roboto"/>
+          <w:color w:val="2C2D30"/>
+          <w:sz w:val="23"/>
+          <w:szCs w:val="23"/>
+        </w:rPr>
+      </w:pPr>
+      <w:proofErr w:type="gramStart"/>
+      <w:r>
+        <w:rPr>
+          <w:rFonts w:ascii="Roboto" w:hAnsi="Roboto"/>
+          <w:color w:val="2C2D30"/>
+          <w:sz w:val="23"/>
+          <w:szCs w:val="23"/>
+        </w:rPr>
+        <w:t>например</w:t>
+      </w:r>
+      <w:proofErr w:type="gramEnd"/>
+      <w:r>
+        <w:rPr>
+          <w:rFonts w:ascii="Roboto" w:hAnsi="Roboto"/>
+          <w:color w:val="2C2D30"/>
+          <w:sz w:val="23"/>
+          <w:szCs w:val="23"/>
+        </w:rPr>
+        <w:t xml:space="preserve"> на входе 2x^2 + 4x + 5 = 0 и 5x^3 - 3*x^2 - 12 = 0</w:t>
+      </w:r>
+      <w:r>
+        <w:rPr>
+          <w:rFonts w:ascii="Roboto" w:hAnsi="Roboto"/>
+          <w:color w:val="2C2D30"/>
+          <w:sz w:val="23"/>
+          <w:szCs w:val="23"/>
+        </w:rPr>
+        <w:br/>
+        <w:t>на выходе будет 5x^3 - x^2 + 4х - 7 = 0</w:t>
+      </w:r>
+      <w:r>
+        <w:rPr>
+          <w:rFonts w:ascii="Roboto" w:hAnsi="Roboto"/>
+          <w:color w:val="2C2D30"/>
+          <w:sz w:val="23"/>
+          <w:szCs w:val="23"/>
+        </w:rPr>
+        <w:br/>
+        <w:t xml:space="preserve">можно использовать модуль </w:t>
+      </w:r>
+      <w:proofErr w:type="spellStart"/>
+      <w:r>
+        <w:rPr>
+          <w:rFonts w:ascii="Roboto" w:hAnsi="Roboto"/>
+          <w:color w:val="2C2D30"/>
+          <w:sz w:val="23"/>
+          <w:szCs w:val="23"/>
+        </w:rPr>
+        <w:t>re</w:t>
+      </w:r>
+      <w:proofErr w:type="spellEnd"/>
     </w:p>
     <w:p>
       <w:pPr>

</xml_diff>

<commit_message>
Homework from the sixth seminar
</commit_message>
<xml_diff>
--- a/All_tasks.docx
+++ b/All_tasks.docx
@@ -3792,6 +3792,1035 @@
         <w:t>re</w:t>
       </w:r>
       <w:proofErr w:type="spellEnd"/>
+    </w:p>
+    <w:p>
+      <w:pPr>
+        <w:spacing w:after="0" w:line="240" w:lineRule="auto"/>
+      </w:pPr>
+    </w:p>
+    <w:p>
+      <w:pPr>
+        <w:spacing w:after="0" w:line="240" w:lineRule="auto"/>
+      </w:pPr>
+    </w:p>
+    <w:p>
+      <w:pPr>
+        <w:spacing w:after="0" w:line="240" w:lineRule="auto"/>
+      </w:pPr>
+    </w:p>
+    <w:p>
+      <w:pPr>
+        <w:spacing w:after="0" w:line="240" w:lineRule="auto"/>
+      </w:pPr>
+    </w:p>
+    <w:p>
+      <w:pPr>
+        <w:spacing w:after="0" w:line="240" w:lineRule="auto"/>
+      </w:pPr>
+    </w:p>
+    <w:p>
+      <w:pPr>
+        <w:spacing w:after="0" w:line="240" w:lineRule="auto"/>
+      </w:pPr>
+    </w:p>
+    <w:p>
+      <w:pPr>
+        <w:spacing w:after="0" w:line="240" w:lineRule="auto"/>
+      </w:pPr>
+    </w:p>
+    <w:p>
+      <w:pPr>
+        <w:spacing w:after="0" w:line="240" w:lineRule="auto"/>
+      </w:pPr>
+    </w:p>
+    <w:p>
+      <w:pPr>
+        <w:spacing w:after="0" w:line="240" w:lineRule="auto"/>
+      </w:pPr>
+    </w:p>
+    <w:p>
+      <w:pPr>
+        <w:spacing w:after="0" w:line="240" w:lineRule="auto"/>
+      </w:pPr>
+    </w:p>
+    <w:p>
+      <w:pPr>
+        <w:spacing w:after="0" w:line="240" w:lineRule="auto"/>
+      </w:pPr>
+    </w:p>
+    <w:p>
+      <w:pPr>
+        <w:spacing w:after="0" w:line="240" w:lineRule="auto"/>
+      </w:pPr>
+    </w:p>
+    <w:p>
+      <w:pPr>
+        <w:spacing w:after="0" w:line="240" w:lineRule="auto"/>
+      </w:pPr>
+    </w:p>
+    <w:p>
+      <w:pPr>
+        <w:spacing w:after="0" w:line="240" w:lineRule="auto"/>
+      </w:pPr>
+    </w:p>
+    <w:p>
+      <w:pPr>
+        <w:spacing w:after="0" w:line="240" w:lineRule="auto"/>
+      </w:pPr>
+    </w:p>
+    <w:p>
+      <w:pPr>
+        <w:spacing w:after="0" w:line="240" w:lineRule="auto"/>
+      </w:pPr>
+    </w:p>
+    <w:p>
+      <w:pPr>
+        <w:pStyle w:val="3"/>
+        <w:spacing w:before="0" w:beforeAutospacing="0" w:after="0" w:afterAutospacing="0" w:line="360" w:lineRule="atLeast"/>
+        <w:rPr>
+          <w:rFonts w:ascii="Roboto" w:hAnsi="Roboto"/>
+          <w:b w:val="0"/>
+          <w:bCs w:val="0"/>
+          <w:color w:val="3F5368"/>
+          <w:sz w:val="26"/>
+          <w:szCs w:val="26"/>
+        </w:rPr>
+      </w:pPr>
+      <w:r>
+        <w:rPr>
+          <w:rFonts w:ascii="Roboto" w:hAnsi="Roboto"/>
+          <w:b w:val="0"/>
+          <w:bCs w:val="0"/>
+          <w:color w:val="3F5368"/>
+          <w:sz w:val="26"/>
+          <w:szCs w:val="26"/>
+        </w:rPr>
+        <w:lastRenderedPageBreak/>
+        <w:t>Урок 6. Повторение списков</w:t>
+      </w:r>
+    </w:p>
+    <w:p>
+      <w:pPr>
+        <w:pStyle w:val="1"/>
+        <w:shd w:val="clear" w:color="auto" w:fill="FFFFFF"/>
+        <w:spacing w:before="0" w:line="660" w:lineRule="atLeast"/>
+        <w:rPr>
+          <w:rFonts w:ascii="inherit" w:hAnsi="inherit"/>
+          <w:b/>
+          <w:bCs/>
+          <w:color w:val="3F5368"/>
+          <w:sz w:val="51"/>
+          <w:szCs w:val="51"/>
+        </w:rPr>
+      </w:pPr>
+      <w:r>
+        <w:rPr>
+          <w:rFonts w:ascii="inherit" w:hAnsi="inherit"/>
+          <w:color w:val="3F5368"/>
+          <w:sz w:val="51"/>
+          <w:szCs w:val="51"/>
+        </w:rPr>
+        <w:t>Оформлять всё через функции! это обязательное условие</w:t>
+      </w:r>
+    </w:p>
+    <w:p>
+      <w:pPr>
+        <w:pStyle w:val="a3"/>
+        <w:shd w:val="clear" w:color="auto" w:fill="FFFFFF"/>
+        <w:spacing w:before="0" w:beforeAutospacing="0" w:after="0" w:afterAutospacing="0"/>
+        <w:rPr>
+          <w:rFonts w:ascii="Roboto" w:hAnsi="Roboto"/>
+          <w:color w:val="2C2D30"/>
+          <w:sz w:val="23"/>
+          <w:szCs w:val="23"/>
+        </w:rPr>
+      </w:pPr>
+      <w:r>
+        <w:rPr>
+          <w:rStyle w:val="a4"/>
+          <w:rFonts w:ascii="Roboto" w:hAnsi="Roboto"/>
+          <w:color w:val="2C2D30"/>
+          <w:sz w:val="23"/>
+          <w:szCs w:val="23"/>
+        </w:rPr>
+        <w:t xml:space="preserve">Задача </w:t>
+      </w:r>
+      <w:proofErr w:type="gramStart"/>
+      <w:r>
+        <w:rPr>
+          <w:rStyle w:val="a4"/>
+          <w:rFonts w:ascii="Roboto" w:hAnsi="Roboto"/>
+          <w:color w:val="2C2D30"/>
+          <w:sz w:val="23"/>
+          <w:szCs w:val="23"/>
+        </w:rPr>
+        <w:t>30:</w:t>
+      </w:r>
+      <w:r>
+        <w:rPr>
+          <w:rFonts w:ascii="Roboto" w:hAnsi="Roboto"/>
+          <w:color w:val="2C2D30"/>
+          <w:sz w:val="23"/>
+          <w:szCs w:val="23"/>
+        </w:rPr>
+        <w:t>  Заполните</w:t>
+      </w:r>
+      <w:proofErr w:type="gramEnd"/>
+      <w:r>
+        <w:rPr>
+          <w:rFonts w:ascii="Roboto" w:hAnsi="Roboto"/>
+          <w:color w:val="2C2D30"/>
+          <w:sz w:val="23"/>
+          <w:szCs w:val="23"/>
+        </w:rPr>
+        <w:t xml:space="preserve"> массив элементами арифметической прогрессии. Её первый элемент, разность и количество элементов нужно ввести с клавиатуры. Формула для получения n-го члена прогрессии: </w:t>
+      </w:r>
+      <w:proofErr w:type="spellStart"/>
+      <w:r>
+        <w:rPr>
+          <w:rFonts w:ascii="Roboto" w:hAnsi="Roboto"/>
+          <w:color w:val="2C2D30"/>
+          <w:sz w:val="23"/>
+          <w:szCs w:val="23"/>
+        </w:rPr>
+        <w:t>an</w:t>
+      </w:r>
+      <w:proofErr w:type="spellEnd"/>
+      <w:r>
+        <w:rPr>
+          <w:rFonts w:ascii="Roboto" w:hAnsi="Roboto"/>
+          <w:color w:val="2C2D30"/>
+          <w:sz w:val="23"/>
+          <w:szCs w:val="23"/>
+        </w:rPr>
+        <w:t xml:space="preserve"> = a1 + (n-1) * d.</w:t>
+      </w:r>
+      <w:r>
+        <w:rPr>
+          <w:rFonts w:ascii="Roboto" w:hAnsi="Roboto"/>
+          <w:color w:val="2C2D30"/>
+          <w:sz w:val="23"/>
+          <w:szCs w:val="23"/>
+        </w:rPr>
+        <w:br/>
+        <w:t>Каждое число вводится с новой строки.</w:t>
+      </w:r>
+      <w:r>
+        <w:rPr>
+          <w:rFonts w:ascii="Roboto" w:hAnsi="Roboto"/>
+          <w:color w:val="2C2D30"/>
+          <w:sz w:val="23"/>
+          <w:szCs w:val="23"/>
+        </w:rPr>
+        <w:br/>
+      </w:r>
+      <w:r>
+        <w:rPr>
+          <w:rFonts w:ascii="Roboto" w:hAnsi="Roboto"/>
+          <w:color w:val="2C2D30"/>
+          <w:sz w:val="23"/>
+          <w:szCs w:val="23"/>
+        </w:rPr>
+        <w:br/>
+      </w:r>
+      <w:r>
+        <w:rPr>
+          <w:rStyle w:val="a4"/>
+          <w:rFonts w:ascii="Roboto" w:hAnsi="Roboto"/>
+          <w:color w:val="2C2D30"/>
+          <w:sz w:val="23"/>
+          <w:szCs w:val="23"/>
+        </w:rPr>
+        <w:t>Задача 32</w:t>
+      </w:r>
+      <w:proofErr w:type="gramStart"/>
+      <w:r>
+        <w:rPr>
+          <w:rStyle w:val="a4"/>
+          <w:rFonts w:ascii="Roboto" w:hAnsi="Roboto"/>
+          <w:color w:val="2C2D30"/>
+          <w:sz w:val="23"/>
+          <w:szCs w:val="23"/>
+        </w:rPr>
+        <w:t>:</w:t>
+      </w:r>
+      <w:r>
+        <w:rPr>
+          <w:rFonts w:ascii="Roboto" w:hAnsi="Roboto"/>
+          <w:color w:val="2C2D30"/>
+          <w:sz w:val="23"/>
+          <w:szCs w:val="23"/>
+        </w:rPr>
+        <w:t> Определить</w:t>
+      </w:r>
+      <w:proofErr w:type="gramEnd"/>
+      <w:r>
+        <w:rPr>
+          <w:rFonts w:ascii="Roboto" w:hAnsi="Roboto"/>
+          <w:color w:val="2C2D30"/>
+          <w:sz w:val="23"/>
+          <w:szCs w:val="23"/>
+        </w:rPr>
+        <w:t xml:space="preserve"> индексы элементов массива (списка), значения которых принадлежат заданному диапазону (т.е. не меньше заданного минимума и не больше заданного максимума). Список можно задавать рандомно</w:t>
+      </w:r>
+    </w:p>
+    <w:p>
+      <w:pPr>
+        <w:pStyle w:val="a3"/>
+        <w:shd w:val="clear" w:color="auto" w:fill="FFFFFF"/>
+        <w:spacing w:before="0" w:beforeAutospacing="0" w:after="0" w:afterAutospacing="0"/>
+        <w:rPr>
+          <w:rFonts w:ascii="Roboto" w:hAnsi="Roboto"/>
+          <w:color w:val="2C2D30"/>
+          <w:sz w:val="23"/>
+          <w:szCs w:val="23"/>
+        </w:rPr>
+      </w:pPr>
+      <w:r>
+        <w:rPr>
+          <w:rFonts w:ascii="Roboto" w:hAnsi="Roboto"/>
+          <w:color w:val="2C2D30"/>
+          <w:sz w:val="23"/>
+          <w:szCs w:val="23"/>
+        </w:rPr>
+        <w:t xml:space="preserve">На </w:t>
+      </w:r>
+      <w:proofErr w:type="gramStart"/>
+      <w:r>
+        <w:rPr>
+          <w:rFonts w:ascii="Roboto" w:hAnsi="Roboto"/>
+          <w:color w:val="2C2D30"/>
+          <w:sz w:val="23"/>
+          <w:szCs w:val="23"/>
+        </w:rPr>
+        <w:t>входе :</w:t>
+      </w:r>
+      <w:proofErr w:type="gramEnd"/>
+      <w:r>
+        <w:rPr>
+          <w:rFonts w:ascii="Roboto" w:hAnsi="Roboto"/>
+          <w:color w:val="2C2D30"/>
+          <w:sz w:val="23"/>
+          <w:szCs w:val="23"/>
+        </w:rPr>
+        <w:t xml:space="preserve"> [ 1, 5, 88, 100, 2, -4]</w:t>
+      </w:r>
+      <w:r>
+        <w:rPr>
+          <w:rFonts w:ascii="Roboto" w:hAnsi="Roboto"/>
+          <w:color w:val="2C2D30"/>
+          <w:sz w:val="23"/>
+          <w:szCs w:val="23"/>
+        </w:rPr>
+        <w:br/>
+        <w:t>33</w:t>
+      </w:r>
+      <w:r>
+        <w:rPr>
+          <w:rFonts w:ascii="Roboto" w:hAnsi="Roboto"/>
+          <w:color w:val="2C2D30"/>
+          <w:sz w:val="23"/>
+          <w:szCs w:val="23"/>
+        </w:rPr>
+        <w:br/>
+        <w:t>200</w:t>
+      </w:r>
+      <w:r>
+        <w:rPr>
+          <w:rFonts w:ascii="Roboto" w:hAnsi="Roboto"/>
+          <w:color w:val="2C2D30"/>
+          <w:sz w:val="23"/>
+          <w:szCs w:val="23"/>
+        </w:rPr>
+        <w:br/>
+        <w:t>Ответ: [2, 3]</w:t>
+      </w:r>
+    </w:p>
+    <w:p>
+      <w:pPr>
+        <w:pStyle w:val="a3"/>
+        <w:shd w:val="clear" w:color="auto" w:fill="FFFFFF"/>
+        <w:spacing w:before="0" w:beforeAutospacing="0" w:after="0" w:afterAutospacing="0"/>
+        <w:rPr>
+          <w:rFonts w:ascii="Roboto" w:hAnsi="Roboto"/>
+          <w:color w:val="2C2D30"/>
+          <w:sz w:val="23"/>
+          <w:szCs w:val="23"/>
+        </w:rPr>
+      </w:pPr>
+      <w:r>
+        <w:rPr>
+          <w:rStyle w:val="a4"/>
+          <w:rFonts w:ascii="Roboto" w:hAnsi="Roboto"/>
+          <w:color w:val="2C2D30"/>
+          <w:sz w:val="23"/>
+          <w:szCs w:val="23"/>
+        </w:rPr>
+        <w:t>Задача XO необязательная</w:t>
+      </w:r>
+      <w:r>
+        <w:rPr>
+          <w:rFonts w:ascii="Roboto" w:hAnsi="Roboto"/>
+          <w:color w:val="2C2D30"/>
+          <w:sz w:val="23"/>
+          <w:szCs w:val="23"/>
+        </w:rPr>
+        <w:t>.</w:t>
+      </w:r>
+      <w:r>
+        <w:rPr>
+          <w:rFonts w:ascii="Roboto" w:hAnsi="Roboto"/>
+          <w:color w:val="2C2D30"/>
+          <w:sz w:val="23"/>
+          <w:szCs w:val="23"/>
+        </w:rPr>
+        <w:br/>
+        <w:t>Сделайте игру крестики - нолики, человек должен играть с ботом, поле 3*3.</w:t>
+      </w:r>
+      <w:r>
+        <w:rPr>
+          <w:rFonts w:ascii="Roboto" w:hAnsi="Roboto"/>
+          <w:color w:val="2C2D30"/>
+          <w:sz w:val="23"/>
+          <w:szCs w:val="23"/>
+        </w:rPr>
+        <w:br/>
+        <w:t>Конечно, бот не должен ходить на занятые поля</w:t>
+      </w:r>
+      <w:r>
+        <w:rPr>
+          <w:rFonts w:ascii="Roboto" w:hAnsi="Roboto"/>
+          <w:color w:val="2C2D30"/>
+          <w:sz w:val="23"/>
+          <w:szCs w:val="23"/>
+        </w:rPr>
+        <w:br/>
+        <w:t xml:space="preserve">Если есть желание, то можете наделить бота </w:t>
+      </w:r>
+      <w:proofErr w:type="spellStart"/>
+      <w:proofErr w:type="gramStart"/>
+      <w:r>
+        <w:rPr>
+          <w:rFonts w:ascii="Roboto" w:hAnsi="Roboto"/>
+          <w:color w:val="2C2D30"/>
+          <w:sz w:val="23"/>
+          <w:szCs w:val="23"/>
+        </w:rPr>
+        <w:t>псевдоинтеллектом,чтоб</w:t>
+      </w:r>
+      <w:proofErr w:type="spellEnd"/>
+      <w:proofErr w:type="gramEnd"/>
+      <w:r>
+        <w:rPr>
+          <w:rFonts w:ascii="Roboto" w:hAnsi="Roboto"/>
+          <w:color w:val="2C2D30"/>
+          <w:sz w:val="23"/>
+          <w:szCs w:val="23"/>
+        </w:rPr>
+        <w:t xml:space="preserve"> он ходил как можно ближе к своим занятым клеткам</w:t>
+      </w:r>
+      <w:r>
+        <w:rPr>
+          <w:rFonts w:ascii="Roboto" w:hAnsi="Roboto"/>
+          <w:color w:val="2C2D30"/>
+          <w:sz w:val="23"/>
+          <w:szCs w:val="23"/>
+        </w:rPr>
+        <w:br/>
+        <w:t>После каждого хода на экран должна выводиться текущая обстановка на поле.</w:t>
+      </w:r>
+      <w:r>
+        <w:rPr>
+          <w:rFonts w:ascii="Roboto" w:hAnsi="Roboto"/>
+          <w:color w:val="2C2D30"/>
+          <w:sz w:val="23"/>
+          <w:szCs w:val="23"/>
+        </w:rPr>
+        <w:br/>
+        <w:t>Например,</w:t>
+      </w:r>
+    </w:p>
+    <w:p>
+      <w:pPr>
+        <w:pStyle w:val="HTML0"/>
+        <w:shd w:val="clear" w:color="auto" w:fill="FFFFFF"/>
+        <w:wordWrap w:val="0"/>
+        <w:spacing w:after="150"/>
+        <w:rPr>
+          <w:rFonts w:ascii="Consolas" w:hAnsi="Consolas"/>
+          <w:color w:val="333333"/>
+        </w:rPr>
+      </w:pPr>
+      <w:r>
+        <w:rPr>
+          <w:rStyle w:val="HTML"/>
+          <w:rFonts w:ascii="Consolas" w:hAnsi="Consolas"/>
+          <w:color w:val="333333"/>
+        </w:rPr>
+        <w:t xml:space="preserve">|     </w:t>
+      </w:r>
+      <w:proofErr w:type="gramStart"/>
+      <w:r>
+        <w:rPr>
+          <w:rStyle w:val="HTML"/>
+          <w:rFonts w:ascii="Consolas" w:hAnsi="Consolas"/>
+          <w:color w:val="333333"/>
+        </w:rPr>
+        <w:t>|  Х</w:t>
+      </w:r>
+      <w:proofErr w:type="gramEnd"/>
+      <w:r>
+        <w:rPr>
+          <w:rStyle w:val="HTML"/>
+          <w:rFonts w:ascii="Consolas" w:hAnsi="Consolas"/>
+          <w:color w:val="333333"/>
+        </w:rPr>
+        <w:t xml:space="preserve"> | </w:t>
+      </w:r>
+    </w:p>
+    <w:p>
+      <w:pPr>
+        <w:pStyle w:val="HTML0"/>
+        <w:shd w:val="clear" w:color="auto" w:fill="FFFFFF"/>
+        <w:wordWrap w:val="0"/>
+        <w:spacing w:after="150"/>
+        <w:rPr>
+          <w:rFonts w:ascii="Consolas" w:hAnsi="Consolas"/>
+          <w:color w:val="333333"/>
+        </w:rPr>
+      </w:pPr>
+      <w:r>
+        <w:rPr>
+          <w:rStyle w:val="HTML"/>
+          <w:rFonts w:ascii="Consolas" w:hAnsi="Consolas"/>
+          <w:color w:val="333333"/>
+        </w:rPr>
+        <w:t xml:space="preserve">|     </w:t>
+      </w:r>
+      <w:proofErr w:type="gramStart"/>
+      <w:r>
+        <w:rPr>
+          <w:rStyle w:val="HTML"/>
+          <w:rFonts w:ascii="Consolas" w:hAnsi="Consolas"/>
+          <w:color w:val="333333"/>
+        </w:rPr>
+        <w:t>|  O</w:t>
+      </w:r>
+      <w:proofErr w:type="gramEnd"/>
+      <w:r>
+        <w:rPr>
+          <w:rStyle w:val="HTML"/>
+          <w:rFonts w:ascii="Consolas" w:hAnsi="Consolas"/>
+          <w:color w:val="333333"/>
+        </w:rPr>
+        <w:t xml:space="preserve"> |</w:t>
+      </w:r>
+    </w:p>
+    <w:p>
+      <w:pPr>
+        <w:pStyle w:val="HTML0"/>
+        <w:shd w:val="clear" w:color="auto" w:fill="FFFFFF"/>
+        <w:wordWrap w:val="0"/>
+        <w:spacing w:after="150"/>
+        <w:rPr>
+          <w:rStyle w:val="HTML"/>
+          <w:rFonts w:ascii="Consolas" w:hAnsi="Consolas"/>
+          <w:color w:val="333333"/>
+        </w:rPr>
+      </w:pPr>
+      <w:r>
+        <w:rPr>
+          <w:rStyle w:val="HTML"/>
+          <w:rFonts w:ascii="Consolas" w:hAnsi="Consolas"/>
+          <w:color w:val="333333"/>
+        </w:rPr>
+        <w:t xml:space="preserve">|     </w:t>
+      </w:r>
+      <w:proofErr w:type="gramStart"/>
+      <w:r>
+        <w:rPr>
+          <w:rStyle w:val="HTML"/>
+          <w:rFonts w:ascii="Consolas" w:hAnsi="Consolas"/>
+          <w:color w:val="333333"/>
+        </w:rPr>
+        <w:t>|  O</w:t>
+      </w:r>
+      <w:proofErr w:type="gramEnd"/>
+      <w:r>
+        <w:rPr>
+          <w:rStyle w:val="HTML"/>
+          <w:rFonts w:ascii="Consolas" w:hAnsi="Consolas"/>
+          <w:color w:val="333333"/>
+        </w:rPr>
+        <w:t xml:space="preserve"> |</w:t>
+      </w:r>
+    </w:p>
+    <w:p>
+      <w:pPr>
+        <w:pStyle w:val="a3"/>
+        <w:shd w:val="clear" w:color="auto" w:fill="FFFFFF"/>
+        <w:spacing w:before="0" w:beforeAutospacing="0" w:after="0" w:afterAutospacing="0"/>
+        <w:rPr>
+          <w:rFonts w:ascii="Roboto" w:hAnsi="Roboto"/>
+          <w:color w:val="2C2D30"/>
+          <w:sz w:val="23"/>
+          <w:szCs w:val="23"/>
+        </w:rPr>
+      </w:pPr>
+      <w:r>
+        <w:rPr>
+          <w:rFonts w:ascii="Roboto" w:hAnsi="Roboto"/>
+          <w:color w:val="2C2D30"/>
+          <w:sz w:val="23"/>
+          <w:szCs w:val="23"/>
+        </w:rPr>
+        <w:t>При ходе пользователя у надо спрашивать номер строки и столбца, куда он хочет сделать ход</w:t>
+      </w:r>
+    </w:p>
+    <w:p>
+      <w:pPr>
+        <w:pStyle w:val="a3"/>
+        <w:shd w:val="clear" w:color="auto" w:fill="FFFFFF"/>
+        <w:spacing w:before="0" w:beforeAutospacing="0" w:after="0" w:afterAutospacing="0"/>
+        <w:rPr>
+          <w:rFonts w:ascii="Roboto" w:hAnsi="Roboto"/>
+          <w:color w:val="2C2D30"/>
+          <w:sz w:val="23"/>
+          <w:szCs w:val="23"/>
+        </w:rPr>
+      </w:pPr>
+      <w:r>
+        <w:rPr>
+          <w:rStyle w:val="a4"/>
+          <w:rFonts w:ascii="Roboto" w:hAnsi="Roboto"/>
+          <w:color w:val="2C2D30"/>
+          <w:sz w:val="23"/>
+          <w:szCs w:val="23"/>
+        </w:rPr>
+        <w:t>Задача FOOTBALL необязательная</w:t>
+      </w:r>
+    </w:p>
+    <w:p>
+      <w:pPr>
+        <w:pStyle w:val="a3"/>
+        <w:shd w:val="clear" w:color="auto" w:fill="FFFFFF"/>
+        <w:spacing w:before="0" w:beforeAutospacing="0" w:after="0" w:afterAutospacing="0"/>
+        <w:rPr>
+          <w:rFonts w:ascii="Roboto" w:hAnsi="Roboto"/>
+          <w:color w:val="2C2D30"/>
+          <w:sz w:val="23"/>
+          <w:szCs w:val="23"/>
+        </w:rPr>
+      </w:pPr>
+      <w:r>
+        <w:rPr>
+          <w:rFonts w:ascii="Roboto" w:hAnsi="Roboto"/>
+          <w:color w:val="2C2D30"/>
+          <w:sz w:val="23"/>
+          <w:szCs w:val="23"/>
+        </w:rPr>
+        <w:t>Напишите программу, которая принимает на стандартный вход список игр футбольных команд с результатом матча и выводит на стандартный вывод сводную таблицу результатов всех матчей.</w:t>
+      </w:r>
+    </w:p>
+    <w:p>
+      <w:pPr>
+        <w:pStyle w:val="a3"/>
+        <w:shd w:val="clear" w:color="auto" w:fill="FFFFFF"/>
+        <w:spacing w:before="0" w:beforeAutospacing="0" w:after="0" w:afterAutospacing="0"/>
+        <w:rPr>
+          <w:rFonts w:ascii="Roboto" w:hAnsi="Roboto"/>
+          <w:color w:val="2C2D30"/>
+          <w:sz w:val="23"/>
+          <w:szCs w:val="23"/>
+        </w:rPr>
+      </w:pPr>
+      <w:r>
+        <w:rPr>
+          <w:rFonts w:ascii="Roboto" w:hAnsi="Roboto"/>
+          <w:color w:val="2C2D30"/>
+          <w:sz w:val="23"/>
+          <w:szCs w:val="23"/>
+        </w:rPr>
+        <w:t>За победу команде начисляется 3 очка, за поражение — 0, за ничью — 1.</w:t>
+      </w:r>
+    </w:p>
+    <w:p>
+      <w:pPr>
+        <w:pStyle w:val="a3"/>
+        <w:shd w:val="clear" w:color="auto" w:fill="FFFFFF"/>
+        <w:spacing w:before="0" w:beforeAutospacing="0" w:after="0" w:afterAutospacing="0"/>
+        <w:rPr>
+          <w:rFonts w:ascii="Roboto" w:hAnsi="Roboto"/>
+          <w:color w:val="2C2D30"/>
+          <w:sz w:val="23"/>
+          <w:szCs w:val="23"/>
+        </w:rPr>
+      </w:pPr>
+      <w:r>
+        <w:rPr>
+          <w:rFonts w:ascii="Roboto" w:hAnsi="Roboto"/>
+          <w:color w:val="2C2D30"/>
+          <w:sz w:val="23"/>
+          <w:szCs w:val="23"/>
+        </w:rPr>
+        <w:t>Формат ввода следующий:</w:t>
+      </w:r>
+      <w:r>
+        <w:rPr>
+          <w:rFonts w:ascii="Roboto" w:hAnsi="Roboto"/>
+          <w:color w:val="2C2D30"/>
+          <w:sz w:val="23"/>
+          <w:szCs w:val="23"/>
+        </w:rPr>
+        <w:br/>
+        <w:t xml:space="preserve">В первой строке указано целое число </w:t>
+      </w:r>
+      <w:proofErr w:type="spellStart"/>
+      <w:r>
+        <w:rPr>
+          <w:rFonts w:ascii="Roboto" w:hAnsi="Roboto"/>
+          <w:color w:val="2C2D30"/>
+          <w:sz w:val="23"/>
+          <w:szCs w:val="23"/>
+        </w:rPr>
+        <w:t>nn</w:t>
+      </w:r>
+      <w:proofErr w:type="spellEnd"/>
+      <w:r>
+        <w:rPr>
+          <w:rFonts w:ascii="Roboto" w:hAnsi="Roboto"/>
+          <w:color w:val="2C2D30"/>
+          <w:sz w:val="23"/>
+          <w:szCs w:val="23"/>
+        </w:rPr>
+        <w:t xml:space="preserve"> — количество завершенных игр.</w:t>
+      </w:r>
+      <w:r>
+        <w:rPr>
+          <w:rFonts w:ascii="Roboto" w:hAnsi="Roboto"/>
+          <w:color w:val="2C2D30"/>
+          <w:sz w:val="23"/>
+          <w:szCs w:val="23"/>
+        </w:rPr>
+        <w:br/>
+        <w:t xml:space="preserve">После этого идет </w:t>
+      </w:r>
+      <w:proofErr w:type="spellStart"/>
+      <w:r>
+        <w:rPr>
+          <w:rFonts w:ascii="Roboto" w:hAnsi="Roboto"/>
+          <w:color w:val="2C2D30"/>
+          <w:sz w:val="23"/>
+          <w:szCs w:val="23"/>
+        </w:rPr>
+        <w:t>nn</w:t>
+      </w:r>
+      <w:proofErr w:type="spellEnd"/>
+      <w:r>
+        <w:rPr>
+          <w:rFonts w:ascii="Roboto" w:hAnsi="Roboto"/>
+          <w:color w:val="2C2D30"/>
+          <w:sz w:val="23"/>
+          <w:szCs w:val="23"/>
+        </w:rPr>
+        <w:t xml:space="preserve"> строк, в которых записаны результаты игры в следующем формате:</w:t>
+      </w:r>
+      <w:r>
+        <w:rPr>
+          <w:rFonts w:ascii="Roboto" w:hAnsi="Roboto"/>
+          <w:color w:val="2C2D30"/>
+          <w:sz w:val="23"/>
+          <w:szCs w:val="23"/>
+        </w:rPr>
+        <w:br/>
+      </w:r>
+      <w:proofErr w:type="gramStart"/>
+      <w:r>
+        <w:rPr>
+          <w:rFonts w:ascii="Roboto" w:hAnsi="Roboto"/>
+          <w:color w:val="2C2D30"/>
+          <w:sz w:val="23"/>
+          <w:szCs w:val="23"/>
+        </w:rPr>
+        <w:t>Перваякоманда;Забитопервойкомандой</w:t>
+      </w:r>
+      <w:proofErr w:type="gramEnd"/>
+      <w:r>
+        <w:rPr>
+          <w:rFonts w:ascii="Roboto" w:hAnsi="Roboto"/>
+          <w:color w:val="2C2D30"/>
+          <w:sz w:val="23"/>
+          <w:szCs w:val="23"/>
+        </w:rPr>
+        <w:t>;Втораякоманда;Забитовторойкомандой</w:t>
+      </w:r>
+    </w:p>
+    <w:p>
+      <w:pPr>
+        <w:pStyle w:val="a3"/>
+        <w:shd w:val="clear" w:color="auto" w:fill="FFFFFF"/>
+        <w:spacing w:before="0" w:beforeAutospacing="0" w:after="0" w:afterAutospacing="0"/>
+        <w:rPr>
+          <w:rFonts w:ascii="Roboto" w:hAnsi="Roboto"/>
+          <w:color w:val="2C2D30"/>
+          <w:sz w:val="23"/>
+          <w:szCs w:val="23"/>
+        </w:rPr>
+      </w:pPr>
+      <w:r>
+        <w:rPr>
+          <w:rFonts w:ascii="Roboto" w:hAnsi="Roboto"/>
+          <w:color w:val="2C2D30"/>
+          <w:sz w:val="23"/>
+          <w:szCs w:val="23"/>
+        </w:rPr>
+        <w:t>Вывод программы необходимо оформить следующим образом:</w:t>
+      </w:r>
+      <w:r>
+        <w:rPr>
+          <w:rFonts w:ascii="Roboto" w:hAnsi="Roboto"/>
+          <w:color w:val="2C2D30"/>
+          <w:sz w:val="23"/>
+          <w:szCs w:val="23"/>
+        </w:rPr>
+        <w:br/>
+      </w:r>
+      <w:proofErr w:type="spellStart"/>
+      <w:proofErr w:type="gramStart"/>
+      <w:r>
+        <w:rPr>
+          <w:rFonts w:ascii="Roboto" w:hAnsi="Roboto"/>
+          <w:color w:val="2C2D30"/>
+          <w:sz w:val="23"/>
+          <w:szCs w:val="23"/>
+        </w:rPr>
+        <w:t>Команда:Всегоигр</w:t>
+      </w:r>
+      <w:proofErr w:type="spellEnd"/>
+      <w:proofErr w:type="gramEnd"/>
+      <w:r>
+        <w:rPr>
+          <w:rFonts w:ascii="Roboto" w:hAnsi="Roboto"/>
+          <w:color w:val="2C2D30"/>
+          <w:sz w:val="23"/>
+          <w:szCs w:val="23"/>
+        </w:rPr>
+        <w:t xml:space="preserve"> Побед Ничьих Поражений </w:t>
+      </w:r>
+      <w:proofErr w:type="spellStart"/>
+      <w:r>
+        <w:rPr>
+          <w:rFonts w:ascii="Roboto" w:hAnsi="Roboto"/>
+          <w:color w:val="2C2D30"/>
+          <w:sz w:val="23"/>
+          <w:szCs w:val="23"/>
+        </w:rPr>
+        <w:t>Всегоочков</w:t>
+      </w:r>
+      <w:proofErr w:type="spellEnd"/>
+    </w:p>
+    <w:p>
+      <w:pPr>
+        <w:pStyle w:val="a3"/>
+        <w:shd w:val="clear" w:color="auto" w:fill="FFFFFF"/>
+        <w:spacing w:before="0" w:beforeAutospacing="0" w:after="0" w:afterAutospacing="0"/>
+        <w:rPr>
+          <w:rFonts w:ascii="Roboto" w:hAnsi="Roboto"/>
+          <w:color w:val="2C2D30"/>
+          <w:sz w:val="23"/>
+          <w:szCs w:val="23"/>
+        </w:rPr>
+      </w:pPr>
+      <w:r>
+        <w:rPr>
+          <w:rFonts w:ascii="Roboto" w:hAnsi="Roboto"/>
+          <w:color w:val="2C2D30"/>
+          <w:sz w:val="23"/>
+          <w:szCs w:val="23"/>
+        </w:rPr>
+        <w:t>Конкретный пример ввода-вывода приведён ниже.</w:t>
+      </w:r>
+    </w:p>
+    <w:p>
+      <w:pPr>
+        <w:pStyle w:val="a3"/>
+        <w:shd w:val="clear" w:color="auto" w:fill="FFFFFF"/>
+        <w:spacing w:before="0" w:beforeAutospacing="0" w:after="0" w:afterAutospacing="0"/>
+        <w:rPr>
+          <w:rFonts w:ascii="Roboto" w:hAnsi="Roboto"/>
+          <w:color w:val="2C2D30"/>
+          <w:sz w:val="23"/>
+          <w:szCs w:val="23"/>
+        </w:rPr>
+      </w:pPr>
+      <w:r>
+        <w:rPr>
+          <w:rFonts w:ascii="Roboto" w:hAnsi="Roboto"/>
+          <w:color w:val="2C2D30"/>
+          <w:sz w:val="23"/>
+          <w:szCs w:val="23"/>
+        </w:rPr>
+        <w:t>Порядок вывода команд произвольный.</w:t>
+      </w:r>
+    </w:p>
+    <w:p>
+      <w:pPr>
+        <w:pStyle w:val="a3"/>
+        <w:shd w:val="clear" w:color="auto" w:fill="FFFFFF"/>
+        <w:spacing w:before="0" w:beforeAutospacing="0" w:after="0" w:afterAutospacing="0"/>
+        <w:rPr>
+          <w:rFonts w:ascii="Roboto" w:hAnsi="Roboto"/>
+          <w:color w:val="2C2D30"/>
+          <w:sz w:val="23"/>
+          <w:szCs w:val="23"/>
+        </w:rPr>
+      </w:pPr>
+      <w:r>
+        <w:rPr>
+          <w:rFonts w:ascii="Roboto" w:hAnsi="Roboto"/>
+          <w:color w:val="2C2D30"/>
+          <w:sz w:val="23"/>
+          <w:szCs w:val="23"/>
+        </w:rPr>
+        <w:t>Пример входа:</w:t>
+      </w:r>
+    </w:p>
+    <w:p>
+      <w:pPr>
+        <w:pStyle w:val="a3"/>
+        <w:shd w:val="clear" w:color="auto" w:fill="FFFFFF"/>
+        <w:spacing w:before="0" w:beforeAutospacing="0" w:after="0" w:afterAutospacing="0"/>
+        <w:rPr>
+          <w:rFonts w:ascii="Roboto" w:hAnsi="Roboto"/>
+          <w:color w:val="2C2D30"/>
+          <w:sz w:val="23"/>
+          <w:szCs w:val="23"/>
+        </w:rPr>
+      </w:pPr>
+      <w:r>
+        <w:rPr>
+          <w:rFonts w:ascii="Roboto" w:hAnsi="Roboto"/>
+          <w:color w:val="2C2D30"/>
+          <w:sz w:val="23"/>
+          <w:szCs w:val="23"/>
+        </w:rPr>
+        <w:t>3</w:t>
+      </w:r>
+      <w:r>
+        <w:rPr>
+          <w:rFonts w:ascii="Roboto" w:hAnsi="Roboto"/>
+          <w:color w:val="2C2D30"/>
+          <w:sz w:val="23"/>
+          <w:szCs w:val="23"/>
+        </w:rPr>
+        <w:br/>
+        <w:t>Спартак;</w:t>
+      </w:r>
+      <w:proofErr w:type="gramStart"/>
+      <w:r>
+        <w:rPr>
+          <w:rFonts w:ascii="Roboto" w:hAnsi="Roboto"/>
+          <w:color w:val="2C2D30"/>
+          <w:sz w:val="23"/>
+          <w:szCs w:val="23"/>
+        </w:rPr>
+        <w:t>9;Зенит</w:t>
+      </w:r>
+      <w:proofErr w:type="gramEnd"/>
+      <w:r>
+        <w:rPr>
+          <w:rFonts w:ascii="Roboto" w:hAnsi="Roboto"/>
+          <w:color w:val="2C2D30"/>
+          <w:sz w:val="23"/>
+          <w:szCs w:val="23"/>
+        </w:rPr>
+        <w:t>;10</w:t>
+      </w:r>
+      <w:r>
+        <w:rPr>
+          <w:rFonts w:ascii="Roboto" w:hAnsi="Roboto"/>
+          <w:color w:val="2C2D30"/>
+          <w:sz w:val="23"/>
+          <w:szCs w:val="23"/>
+        </w:rPr>
+        <w:br/>
+        <w:t>Локомотив;12;Зенит;3</w:t>
+      </w:r>
+      <w:r>
+        <w:rPr>
+          <w:rFonts w:ascii="Roboto" w:hAnsi="Roboto"/>
+          <w:color w:val="2C2D30"/>
+          <w:sz w:val="23"/>
+          <w:szCs w:val="23"/>
+        </w:rPr>
+        <w:br/>
+        <w:t>Спартак;8;Локомотив;15</w:t>
+      </w:r>
+    </w:p>
+    <w:p>
+      <w:pPr>
+        <w:pStyle w:val="a3"/>
+        <w:shd w:val="clear" w:color="auto" w:fill="FFFFFF"/>
+        <w:spacing w:before="0" w:beforeAutospacing="0" w:after="0" w:afterAutospacing="0"/>
+        <w:rPr>
+          <w:rFonts w:ascii="Roboto" w:hAnsi="Roboto"/>
+          <w:color w:val="2C2D30"/>
+          <w:sz w:val="23"/>
+          <w:szCs w:val="23"/>
+        </w:rPr>
+      </w:pPr>
+      <w:r>
+        <w:rPr>
+          <w:rFonts w:ascii="Roboto" w:hAnsi="Roboto"/>
+          <w:color w:val="2C2D30"/>
+          <w:sz w:val="23"/>
+          <w:szCs w:val="23"/>
+        </w:rPr>
+        <w:t>Выход будет:</w:t>
+      </w:r>
+    </w:p>
+    <w:p>
+      <w:pPr>
+        <w:pStyle w:val="a3"/>
+        <w:shd w:val="clear" w:color="auto" w:fill="FFFFFF"/>
+        <w:spacing w:before="0" w:beforeAutospacing="0" w:after="0" w:afterAutospacing="0"/>
+        <w:rPr>
+          <w:rFonts w:ascii="Roboto" w:hAnsi="Roboto"/>
+          <w:color w:val="2C2D30"/>
+          <w:sz w:val="23"/>
+          <w:szCs w:val="23"/>
+        </w:rPr>
+      </w:pPr>
+      <w:r>
+        <w:rPr>
+          <w:rFonts w:ascii="Roboto" w:hAnsi="Roboto"/>
+          <w:color w:val="2C2D30"/>
+          <w:sz w:val="23"/>
+          <w:szCs w:val="23"/>
+        </w:rPr>
+        <w:lastRenderedPageBreak/>
+        <w:t>Спартак:2 0 0 2 0</w:t>
+      </w:r>
+      <w:r>
+        <w:rPr>
+          <w:rFonts w:ascii="Roboto" w:hAnsi="Roboto"/>
+          <w:color w:val="2C2D30"/>
+          <w:sz w:val="23"/>
+          <w:szCs w:val="23"/>
+        </w:rPr>
+        <w:br/>
+        <w:t>Зенит:2 1 0 1 3</w:t>
+      </w:r>
+      <w:r>
+        <w:rPr>
+          <w:rFonts w:ascii="Roboto" w:hAnsi="Roboto"/>
+          <w:color w:val="2C2D30"/>
+          <w:sz w:val="23"/>
+          <w:szCs w:val="23"/>
+        </w:rPr>
+        <w:br/>
+        <w:t>Локомотив:2 2 0 0 6</w:t>
+      </w:r>
     </w:p>
     <w:p>
       <w:pPr>
@@ -4357,7 +5386,6 @@
     <w:name w:val="Normal (Web)"/>
     <w:basedOn w:val="a"/>
     <w:uiPriority w:val="99"/>
-    <w:semiHidden/>
     <w:unhideWhenUsed/>
     <w:rsid w:val="008D38CD"/>
     <w:pPr>
@@ -4401,7 +5429,6 @@
     <w:basedOn w:val="a"/>
     <w:link w:val="HTML1"/>
     <w:uiPriority w:val="99"/>
-    <w:semiHidden/>
     <w:unhideWhenUsed/>
     <w:rsid w:val="008D38CD"/>
     <w:pPr>
@@ -4439,7 +5466,6 @@
     <w:basedOn w:val="a0"/>
     <w:link w:val="HTML0"/>
     <w:uiPriority w:val="99"/>
-    <w:semiHidden/>
     <w:rsid w:val="008D38CD"/>
     <w:rPr>
       <w:rFonts w:ascii="Courier New" w:eastAsia="Times New Roman" w:hAnsi="Courier New" w:cs="Courier New"/>

</xml_diff>

<commit_message>
Homework from the eighth seminar
</commit_message>
<xml_diff>
--- a/All_tasks.docx
+++ b/All_tasks.docx
@@ -5715,6 +5715,222 @@
         </w:rPr>
         <w:t xml:space="preserve"> то сделайте также переключение на режим инженерного расширенного режима.</w:t>
       </w:r>
+    </w:p>
+    <w:p>
+      <w:pPr>
+        <w:spacing w:after="0" w:line="240" w:lineRule="auto"/>
+      </w:pPr>
+    </w:p>
+    <w:p>
+      <w:pPr>
+        <w:spacing w:after="0" w:line="240" w:lineRule="auto"/>
+      </w:pPr>
+    </w:p>
+    <w:p>
+      <w:pPr>
+        <w:spacing w:after="0" w:line="240" w:lineRule="auto"/>
+      </w:pPr>
+    </w:p>
+    <w:p>
+      <w:pPr>
+        <w:spacing w:after="0" w:line="240" w:lineRule="auto"/>
+      </w:pPr>
+    </w:p>
+    <w:p>
+      <w:pPr>
+        <w:pStyle w:val="3"/>
+        <w:spacing w:before="0" w:beforeAutospacing="0" w:after="0" w:afterAutospacing="0" w:line="360" w:lineRule="atLeast"/>
+        <w:rPr>
+          <w:rFonts w:ascii="Roboto" w:hAnsi="Roboto"/>
+          <w:b w:val="0"/>
+          <w:bCs w:val="0"/>
+          <w:color w:val="3F5368"/>
+          <w:sz w:val="26"/>
+          <w:szCs w:val="26"/>
+        </w:rPr>
+      </w:pPr>
+      <w:r>
+        <w:rPr>
+          <w:rFonts w:ascii="Roboto" w:hAnsi="Roboto"/>
+          <w:b w:val="0"/>
+          <w:bCs w:val="0"/>
+          <w:color w:val="3F5368"/>
+          <w:sz w:val="26"/>
+          <w:szCs w:val="26"/>
+        </w:rPr>
+        <w:lastRenderedPageBreak/>
+        <w:t>Урок 8. Работа с файлами</w:t>
+      </w:r>
+    </w:p>
+    <w:p>
+      <w:pPr>
+        <w:pStyle w:val="a3"/>
+        <w:shd w:val="clear" w:color="auto" w:fill="FFFFFF"/>
+        <w:spacing w:before="0" w:beforeAutospacing="0" w:after="0" w:afterAutospacing="0"/>
+        <w:rPr>
+          <w:rFonts w:ascii="Roboto" w:hAnsi="Roboto"/>
+          <w:color w:val="2C2D30"/>
+          <w:sz w:val="23"/>
+          <w:szCs w:val="23"/>
+        </w:rPr>
+      </w:pPr>
+      <w:proofErr w:type="gramStart"/>
+      <w:r>
+        <w:rPr>
+          <w:rFonts w:ascii="Roboto" w:hAnsi="Roboto"/>
+          <w:color w:val="2C2D30"/>
+          <w:sz w:val="23"/>
+          <w:szCs w:val="23"/>
+        </w:rPr>
+        <w:t>на Отлично</w:t>
+      </w:r>
+      <w:proofErr w:type="gramEnd"/>
+      <w:r>
+        <w:rPr>
+          <w:rFonts w:ascii="Roboto" w:hAnsi="Roboto"/>
+          <w:color w:val="2C2D30"/>
+          <w:sz w:val="23"/>
+          <w:szCs w:val="23"/>
+        </w:rPr>
+        <w:t xml:space="preserve"> в одного человека надо сделать консольное приложение Телефонный справочник с внешним хранилищем информации, и чтоб был реализован основной функционал - просмотр, сохранение, импорт, поиск, удаление.</w:t>
+      </w:r>
+    </w:p>
+    <w:p>
+      <w:pPr>
+        <w:pStyle w:val="a3"/>
+        <w:shd w:val="clear" w:color="auto" w:fill="FFFFFF"/>
+        <w:spacing w:before="0" w:beforeAutospacing="0" w:after="0" w:afterAutospacing="0"/>
+        <w:rPr>
+          <w:rFonts w:ascii="Roboto" w:hAnsi="Roboto"/>
+          <w:color w:val="2C2D30"/>
+          <w:sz w:val="23"/>
+          <w:szCs w:val="23"/>
+        </w:rPr>
+      </w:pPr>
+      <w:r>
+        <w:rPr>
+          <w:rFonts w:ascii="Roboto" w:hAnsi="Roboto"/>
+          <w:color w:val="2C2D30"/>
+          <w:sz w:val="23"/>
+          <w:szCs w:val="23"/>
+        </w:rPr>
+        <w:t>Задача 38</w:t>
+      </w:r>
+      <w:proofErr w:type="gramStart"/>
+      <w:r>
+        <w:rPr>
+          <w:rFonts w:ascii="Roboto" w:hAnsi="Roboto"/>
+          <w:color w:val="2C2D30"/>
+          <w:sz w:val="23"/>
+          <w:szCs w:val="23"/>
+        </w:rPr>
+        <w:t>: Дополнить</w:t>
+      </w:r>
+      <w:proofErr w:type="gramEnd"/>
+      <w:r>
+        <w:rPr>
+          <w:rFonts w:ascii="Roboto" w:hAnsi="Roboto"/>
+          <w:color w:val="2C2D30"/>
+          <w:sz w:val="23"/>
+          <w:szCs w:val="23"/>
+        </w:rPr>
+        <w:t xml:space="preserve"> телефонный справочник возможностью изменения и удаления данных. Пользователь также может ввести имя или фамилию, и Вы должны реализовать функционал для изменения и удаления данных</w:t>
+      </w:r>
+    </w:p>
+    <w:p>
+      <w:pPr>
+        <w:pStyle w:val="a3"/>
+        <w:shd w:val="clear" w:color="auto" w:fill="FFFFFF"/>
+        <w:spacing w:before="0" w:beforeAutospacing="0" w:after="0" w:afterAutospacing="0"/>
+        <w:rPr>
+          <w:rFonts w:ascii="Roboto" w:hAnsi="Roboto"/>
+          <w:color w:val="2C2D30"/>
+          <w:sz w:val="23"/>
+          <w:szCs w:val="23"/>
+        </w:rPr>
+      </w:pPr>
+      <w:r>
+        <w:rPr>
+          <w:rFonts w:ascii="Roboto" w:hAnsi="Roboto"/>
+          <w:color w:val="2C2D30"/>
+          <w:sz w:val="23"/>
+          <w:szCs w:val="23"/>
+        </w:rPr>
+        <w:t xml:space="preserve">для отлично в группах надо выполнить или ТГ бот или ГУИ (это когда кнопочки и поля ввода как в </w:t>
+      </w:r>
+      <w:proofErr w:type="spellStart"/>
+      <w:r>
+        <w:rPr>
+          <w:rFonts w:ascii="Roboto" w:hAnsi="Roboto"/>
+          <w:color w:val="2C2D30"/>
+          <w:sz w:val="23"/>
+          <w:szCs w:val="23"/>
+        </w:rPr>
+        <w:t>Виндовс</w:t>
+      </w:r>
+      <w:proofErr w:type="spellEnd"/>
+      <w:r>
+        <w:rPr>
+          <w:rFonts w:ascii="Roboto" w:hAnsi="Roboto"/>
+          <w:color w:val="2C2D30"/>
+          <w:sz w:val="23"/>
+          <w:szCs w:val="23"/>
+        </w:rPr>
+        <w:t xml:space="preserve"> приложениях) или БД</w:t>
+      </w:r>
+    </w:p>
+    <w:p>
+      <w:pPr>
+        <w:pStyle w:val="a3"/>
+        <w:shd w:val="clear" w:color="auto" w:fill="FFFFFF"/>
+        <w:spacing w:before="0" w:beforeAutospacing="0" w:after="0" w:afterAutospacing="0"/>
+        <w:rPr>
+          <w:rFonts w:ascii="Roboto" w:hAnsi="Roboto"/>
+          <w:color w:val="2C2D30"/>
+          <w:sz w:val="23"/>
+          <w:szCs w:val="23"/>
+        </w:rPr>
+      </w:pPr>
+      <w:r>
+        <w:rPr>
+          <w:rFonts w:ascii="Roboto" w:hAnsi="Roboto"/>
+          <w:color w:val="2C2D30"/>
+          <w:sz w:val="23"/>
+          <w:szCs w:val="23"/>
+        </w:rPr>
+        <w:t xml:space="preserve">ГУИ можно сделать просто на </w:t>
+      </w:r>
+      <w:proofErr w:type="spellStart"/>
+      <w:r>
+        <w:rPr>
+          <w:rFonts w:ascii="Roboto" w:hAnsi="Roboto"/>
+          <w:color w:val="2C2D30"/>
+          <w:sz w:val="23"/>
+          <w:szCs w:val="23"/>
+        </w:rPr>
+        <w:t>EasyGUI</w:t>
+      </w:r>
+      <w:proofErr w:type="spellEnd"/>
+      <w:r>
+        <w:rPr>
+          <w:rFonts w:ascii="Roboto" w:hAnsi="Roboto"/>
+          <w:color w:val="2C2D30"/>
+          <w:sz w:val="23"/>
+          <w:szCs w:val="23"/>
+        </w:rPr>
+        <w:t xml:space="preserve"> или </w:t>
+      </w:r>
+      <w:proofErr w:type="spellStart"/>
+      <w:r>
+        <w:rPr>
+          <w:rFonts w:ascii="Roboto" w:hAnsi="Roboto"/>
+          <w:color w:val="2C2D30"/>
+          <w:sz w:val="23"/>
+          <w:szCs w:val="23"/>
+        </w:rPr>
+        <w:t>Tkinter</w:t>
+      </w:r>
+      <w:proofErr w:type="spellEnd"/>
     </w:p>
     <w:p>
       <w:pPr>

</xml_diff>

<commit_message>
Homework for the ninth seminar
</commit_message>
<xml_diff>
--- a/All_tasks.docx
+++ b/All_tasks.docx
@@ -5931,6 +5931,283 @@
         <w:t>Tkinter</w:t>
       </w:r>
       <w:proofErr w:type="spellEnd"/>
+    </w:p>
+    <w:p>
+      <w:pPr>
+        <w:spacing w:after="0" w:line="240" w:lineRule="auto"/>
+      </w:pPr>
+    </w:p>
+    <w:p>
+      <w:pPr>
+        <w:spacing w:after="0" w:line="240" w:lineRule="auto"/>
+      </w:pPr>
+    </w:p>
+    <w:p>
+      <w:pPr>
+        <w:pStyle w:val="3"/>
+        <w:spacing w:before="0" w:beforeAutospacing="0" w:after="0" w:afterAutospacing="0" w:line="360" w:lineRule="atLeast"/>
+        <w:rPr>
+          <w:rFonts w:ascii="Roboto" w:hAnsi="Roboto"/>
+          <w:b w:val="0"/>
+          <w:bCs w:val="0"/>
+          <w:color w:val="3F5368"/>
+          <w:sz w:val="26"/>
+          <w:szCs w:val="26"/>
+        </w:rPr>
+      </w:pPr>
+      <w:r>
+        <w:rPr>
+          <w:rFonts w:ascii="Roboto" w:hAnsi="Roboto"/>
+          <w:b w:val="0"/>
+          <w:bCs w:val="0"/>
+          <w:color w:val="3F5368"/>
+          <w:sz w:val="26"/>
+          <w:szCs w:val="26"/>
+        </w:rPr>
+        <w:t>Урок 9. Работа с табличными данными</w:t>
+      </w:r>
+    </w:p>
+    <w:p>
+      <w:pPr>
+        <w:pStyle w:val="a3"/>
+        <w:shd w:val="clear" w:color="auto" w:fill="FFFFFF"/>
+        <w:spacing w:before="0" w:beforeAutospacing="0" w:after="0" w:afterAutospacing="0"/>
+        <w:rPr>
+          <w:rFonts w:ascii="Roboto" w:hAnsi="Roboto"/>
+          <w:color w:val="2C2D30"/>
+          <w:sz w:val="23"/>
+          <w:szCs w:val="23"/>
+        </w:rPr>
+      </w:pPr>
+      <w:r>
+        <w:rPr>
+          <w:rStyle w:val="a4"/>
+          <w:rFonts w:ascii="Roboto" w:hAnsi="Roboto"/>
+          <w:color w:val="2C2D30"/>
+          <w:sz w:val="23"/>
+          <w:szCs w:val="23"/>
+        </w:rPr>
+        <w:t>Задача 40</w:t>
+      </w:r>
+      <w:proofErr w:type="gramStart"/>
+      <w:r>
+        <w:rPr>
+          <w:rStyle w:val="a4"/>
+          <w:rFonts w:ascii="Roboto" w:hAnsi="Roboto"/>
+          <w:color w:val="2C2D30"/>
+          <w:sz w:val="23"/>
+          <w:szCs w:val="23"/>
+        </w:rPr>
+        <w:t>:</w:t>
+      </w:r>
+      <w:r>
+        <w:rPr>
+          <w:rFonts w:ascii="Roboto" w:hAnsi="Roboto"/>
+          <w:color w:val="2C2D30"/>
+          <w:sz w:val="23"/>
+          <w:szCs w:val="23"/>
+        </w:rPr>
+        <w:t> Работать</w:t>
+      </w:r>
+      <w:proofErr w:type="gramEnd"/>
+      <w:r>
+        <w:rPr>
+          <w:rFonts w:ascii="Roboto" w:hAnsi="Roboto"/>
+          <w:color w:val="2C2D30"/>
+          <w:sz w:val="23"/>
+          <w:szCs w:val="23"/>
+        </w:rPr>
+        <w:t xml:space="preserve"> с файлом </w:t>
+      </w:r>
+      <w:r>
+        <w:rPr>
+          <w:rStyle w:val="HTML"/>
+          <w:rFonts w:ascii="Consolas" w:hAnsi="Consolas"/>
+          <w:color w:val="C7254E"/>
+          <w:shd w:val="clear" w:color="auto" w:fill="F9F2F4"/>
+        </w:rPr>
+        <w:t>california_housing_train.csv</w:t>
+      </w:r>
+      <w:r>
+        <w:rPr>
+          <w:rFonts w:ascii="Roboto" w:hAnsi="Roboto"/>
+          <w:color w:val="2C2D30"/>
+          <w:sz w:val="23"/>
+          <w:szCs w:val="23"/>
+        </w:rPr>
+        <w:t>, который находится в папке </w:t>
+      </w:r>
+      <w:proofErr w:type="spellStart"/>
+      <w:r>
+        <w:rPr>
+          <w:rStyle w:val="a4"/>
+          <w:rFonts w:ascii="Roboto" w:hAnsi="Roboto"/>
+          <w:color w:val="2C2D30"/>
+          <w:sz w:val="23"/>
+          <w:szCs w:val="23"/>
+        </w:rPr>
+        <w:t>sample_data</w:t>
+      </w:r>
+      <w:proofErr w:type="spellEnd"/>
+      <w:r>
+        <w:rPr>
+          <w:rFonts w:ascii="Roboto" w:hAnsi="Roboto"/>
+          <w:color w:val="2C2D30"/>
+          <w:sz w:val="23"/>
+          <w:szCs w:val="23"/>
+        </w:rPr>
+        <w:t>. Определить среднюю стоимость дома, где кол-во людей от 0 до 500 </w:t>
+      </w:r>
+      <w:r>
+        <w:rPr>
+          <w:rStyle w:val="a4"/>
+          <w:rFonts w:ascii="Roboto" w:hAnsi="Roboto"/>
+          <w:color w:val="2C2D30"/>
+          <w:sz w:val="23"/>
+          <w:szCs w:val="23"/>
+        </w:rPr>
+        <w:t>(</w:t>
+      </w:r>
+      <w:proofErr w:type="spellStart"/>
+      <w:r>
+        <w:rPr>
+          <w:rStyle w:val="a4"/>
+          <w:rFonts w:ascii="Roboto" w:hAnsi="Roboto"/>
+          <w:color w:val="2C2D30"/>
+          <w:sz w:val="23"/>
+          <w:szCs w:val="23"/>
+        </w:rPr>
+        <w:t>population</w:t>
+      </w:r>
+      <w:proofErr w:type="spellEnd"/>
+      <w:r>
+        <w:rPr>
+          <w:rStyle w:val="a4"/>
+          <w:rFonts w:ascii="Roboto" w:hAnsi="Roboto"/>
+          <w:color w:val="2C2D30"/>
+          <w:sz w:val="23"/>
+          <w:szCs w:val="23"/>
+        </w:rPr>
+        <w:t>)</w:t>
+      </w:r>
+      <w:r>
+        <w:rPr>
+          <w:rFonts w:ascii="Roboto" w:hAnsi="Roboto"/>
+          <w:color w:val="2C2D30"/>
+          <w:sz w:val="23"/>
+          <w:szCs w:val="23"/>
+        </w:rPr>
+        <w:t>.</w:t>
+      </w:r>
+      <w:r>
+        <w:rPr>
+          <w:rFonts w:ascii="Roboto" w:hAnsi="Roboto"/>
+          <w:color w:val="2C2D30"/>
+          <w:sz w:val="23"/>
+          <w:szCs w:val="23"/>
+        </w:rPr>
+        <w:br/>
+      </w:r>
+      <w:r>
+        <w:rPr>
+          <w:rFonts w:ascii="Roboto" w:hAnsi="Roboto"/>
+          <w:color w:val="2C2D30"/>
+          <w:sz w:val="23"/>
+          <w:szCs w:val="23"/>
+        </w:rPr>
+        <w:br/>
+      </w:r>
+      <w:r>
+        <w:rPr>
+          <w:rStyle w:val="a4"/>
+          <w:rFonts w:ascii="Roboto" w:hAnsi="Roboto"/>
+          <w:color w:val="2C2D30"/>
+          <w:sz w:val="23"/>
+          <w:szCs w:val="23"/>
+        </w:rPr>
+        <w:t>Задача 42</w:t>
+      </w:r>
+      <w:proofErr w:type="gramStart"/>
+      <w:r>
+        <w:rPr>
+          <w:rStyle w:val="a4"/>
+          <w:rFonts w:ascii="Roboto" w:hAnsi="Roboto"/>
+          <w:color w:val="2C2D30"/>
+          <w:sz w:val="23"/>
+          <w:szCs w:val="23"/>
+        </w:rPr>
+        <w:t>:</w:t>
+      </w:r>
+      <w:r>
+        <w:rPr>
+          <w:rFonts w:ascii="Roboto" w:hAnsi="Roboto"/>
+          <w:color w:val="2C2D30"/>
+          <w:sz w:val="23"/>
+          <w:szCs w:val="23"/>
+        </w:rPr>
+        <w:t> Узнать</w:t>
+      </w:r>
+      <w:proofErr w:type="gramEnd"/>
+      <w:r>
+        <w:rPr>
+          <w:rFonts w:ascii="Roboto" w:hAnsi="Roboto"/>
+          <w:color w:val="2C2D30"/>
+          <w:sz w:val="23"/>
+          <w:szCs w:val="23"/>
+        </w:rPr>
+        <w:t xml:space="preserve"> какая максимальная </w:t>
+      </w:r>
+      <w:proofErr w:type="spellStart"/>
+      <w:r>
+        <w:rPr>
+          <w:rStyle w:val="a4"/>
+          <w:rFonts w:ascii="Roboto" w:hAnsi="Roboto"/>
+          <w:color w:val="2C2D30"/>
+          <w:sz w:val="23"/>
+          <w:szCs w:val="23"/>
+        </w:rPr>
+        <w:t>households</w:t>
+      </w:r>
+      <w:proofErr w:type="spellEnd"/>
+      <w:r>
+        <w:rPr>
+          <w:rFonts w:ascii="Roboto" w:hAnsi="Roboto"/>
+          <w:color w:val="2C2D30"/>
+          <w:sz w:val="23"/>
+          <w:szCs w:val="23"/>
+        </w:rPr>
+        <w:t xml:space="preserve"> в зоне минимального значения </w:t>
+      </w:r>
+      <w:proofErr w:type="spellStart"/>
+      <w:r>
+        <w:rPr>
+          <w:rFonts w:ascii="Roboto" w:hAnsi="Roboto"/>
+          <w:color w:val="2C2D30"/>
+          <w:sz w:val="23"/>
+          <w:szCs w:val="23"/>
+        </w:rPr>
+        <w:t>population</w:t>
+      </w:r>
+      <w:proofErr w:type="spellEnd"/>
+      <w:r>
+        <w:rPr>
+          <w:rFonts w:ascii="Roboto" w:hAnsi="Roboto"/>
+          <w:color w:val="2C2D30"/>
+          <w:sz w:val="23"/>
+          <w:szCs w:val="23"/>
+        </w:rPr>
+        <w:t>.</w:t>
+      </w:r>
+    </w:p>
+    <w:p>
+      <w:pPr>
+        <w:spacing w:after="0" w:line="240" w:lineRule="auto"/>
+      </w:pPr>
+    </w:p>
+    <w:p>
+      <w:pPr>
+        <w:spacing w:after="0" w:line="240" w:lineRule="auto"/>
+      </w:pPr>
     </w:p>
     <w:p>
       <w:pPr>

</xml_diff>

<commit_message>
Homework from the tenth seminar
</commit_message>
<xml_diff>
--- a/All_tasks.docx
+++ b/All_tasks.docx
@@ -6211,8 +6211,436 @@
     </w:p>
     <w:p>
       <w:pPr>
+        <w:pStyle w:val="3"/>
+        <w:spacing w:before="0" w:beforeAutospacing="0" w:after="0" w:afterAutospacing="0" w:line="360" w:lineRule="atLeast"/>
+        <w:rPr>
+          <w:rFonts w:ascii="Roboto" w:hAnsi="Roboto"/>
+          <w:b w:val="0"/>
+          <w:bCs w:val="0"/>
+          <w:color w:val="3F5368"/>
+          <w:sz w:val="26"/>
+          <w:szCs w:val="26"/>
+        </w:rPr>
+      </w:pPr>
+      <w:r>
+        <w:rPr>
+          <w:rFonts w:ascii="Roboto" w:hAnsi="Roboto"/>
+          <w:b w:val="0"/>
+          <w:bCs w:val="0"/>
+          <w:color w:val="3F5368"/>
+          <w:sz w:val="26"/>
+          <w:szCs w:val="26"/>
+        </w:rPr>
+        <w:t>Урок 10. Построение графиков</w:t>
+      </w:r>
+    </w:p>
+    <w:p>
+      <w:pPr>
+        <w:pStyle w:val="1"/>
+        <w:shd w:val="clear" w:color="auto" w:fill="FFFFFF"/>
+        <w:spacing w:before="0" w:line="660" w:lineRule="atLeast"/>
+        <w:rPr>
+          <w:rFonts w:ascii="inherit" w:hAnsi="inherit"/>
+          <w:b/>
+          <w:bCs/>
+          <w:color w:val="3F5368"/>
+          <w:sz w:val="51"/>
+          <w:szCs w:val="51"/>
+        </w:rPr>
+      </w:pPr>
+      <w:r>
+        <w:rPr>
+          <w:rFonts w:ascii="inherit" w:hAnsi="inherit"/>
+          <w:color w:val="3F5368"/>
+          <w:sz w:val="51"/>
+          <w:szCs w:val="51"/>
+        </w:rPr>
+        <w:t>Делаем или это задание или доделываем ТГ Бот или доделываем Информационную систему или Калькулятор в двух режимах</w:t>
+      </w:r>
+    </w:p>
+    <w:p>
+      <w:pPr>
+        <w:pStyle w:val="a3"/>
+        <w:shd w:val="clear" w:color="auto" w:fill="FFFFFF"/>
+        <w:spacing w:before="0" w:beforeAutospacing="0" w:after="0" w:afterAutospacing="0"/>
+        <w:rPr>
+          <w:rFonts w:ascii="Roboto" w:hAnsi="Roboto"/>
+          <w:color w:val="2C2D30"/>
+          <w:sz w:val="23"/>
+          <w:szCs w:val="23"/>
+        </w:rPr>
+      </w:pPr>
+      <w:r>
+        <w:rPr>
+          <w:rFonts w:ascii="Roboto" w:hAnsi="Roboto"/>
+          <w:color w:val="2C2D30"/>
+          <w:sz w:val="23"/>
+          <w:szCs w:val="23"/>
+        </w:rPr>
+        <w:t>| Задание 44 |</w:t>
+      </w:r>
+      <w:r>
+        <w:rPr>
+          <w:rFonts w:ascii="Roboto" w:hAnsi="Roboto"/>
+          <w:color w:val="2C2D30"/>
+          <w:sz w:val="23"/>
+          <w:szCs w:val="23"/>
+        </w:rPr>
+        <w:br/>
+        <w:t>| --- |</w:t>
+      </w:r>
+      <w:r>
+        <w:rPr>
+          <w:rFonts w:ascii="Roboto" w:hAnsi="Roboto"/>
+          <w:color w:val="2C2D30"/>
+          <w:sz w:val="23"/>
+          <w:szCs w:val="23"/>
+        </w:rPr>
+        <w:br/>
+        <w:t xml:space="preserve">| В ячейке ниже представлен </w:t>
+      </w:r>
+      <w:proofErr w:type="gramStart"/>
+      <w:r>
+        <w:rPr>
+          <w:rFonts w:ascii="Roboto" w:hAnsi="Roboto"/>
+          <w:color w:val="2C2D30"/>
+          <w:sz w:val="23"/>
+          <w:szCs w:val="23"/>
+        </w:rPr>
+        <w:t>код</w:t>
+      </w:r>
+      <w:proofErr w:type="gramEnd"/>
+      <w:r>
+        <w:rPr>
+          <w:rFonts w:ascii="Roboto" w:hAnsi="Roboto"/>
+          <w:color w:val="2C2D30"/>
+          <w:sz w:val="23"/>
+          <w:szCs w:val="23"/>
+        </w:rPr>
+        <w:t xml:space="preserve"> генерирующий </w:t>
+      </w:r>
+      <w:proofErr w:type="spellStart"/>
+      <w:r>
+        <w:rPr>
+          <w:rFonts w:ascii="Roboto" w:hAnsi="Roboto"/>
+          <w:color w:val="2C2D30"/>
+          <w:sz w:val="23"/>
+          <w:szCs w:val="23"/>
+        </w:rPr>
+        <w:t>DataFrame</w:t>
+      </w:r>
+      <w:proofErr w:type="spellEnd"/>
+      <w:r>
+        <w:rPr>
+          <w:rFonts w:ascii="Roboto" w:hAnsi="Roboto"/>
+          <w:color w:val="2C2D30"/>
+          <w:sz w:val="23"/>
+          <w:szCs w:val="23"/>
+        </w:rPr>
+        <w:t>, которая состоит всего из 1 столбца. Ваша задача перевести его в </w:t>
+      </w:r>
+      <w:proofErr w:type="spellStart"/>
+      <w:r>
+        <w:rPr>
+          <w:rStyle w:val="HTML"/>
+          <w:rFonts w:ascii="Consolas" w:hAnsi="Consolas"/>
+          <w:color w:val="C7254E"/>
+          <w:shd w:val="clear" w:color="auto" w:fill="F9F2F4"/>
+        </w:rPr>
+        <w:t>one</w:t>
+      </w:r>
+      <w:proofErr w:type="spellEnd"/>
+      <w:r>
+        <w:rPr>
+          <w:rStyle w:val="HTML"/>
+          <w:rFonts w:ascii="Consolas" w:hAnsi="Consolas"/>
+          <w:color w:val="C7254E"/>
+          <w:shd w:val="clear" w:color="auto" w:fill="F9F2F4"/>
+        </w:rPr>
+        <w:t xml:space="preserve"> </w:t>
+      </w:r>
+      <w:proofErr w:type="spellStart"/>
+      <w:r>
+        <w:rPr>
+          <w:rStyle w:val="HTML"/>
+          <w:rFonts w:ascii="Consolas" w:hAnsi="Consolas"/>
+          <w:color w:val="C7254E"/>
+          <w:shd w:val="clear" w:color="auto" w:fill="F9F2F4"/>
+        </w:rPr>
+        <w:t>hot</w:t>
+      </w:r>
+      <w:proofErr w:type="spellEnd"/>
+      <w:r>
+        <w:rPr>
+          <w:rFonts w:ascii="Roboto" w:hAnsi="Roboto"/>
+          <w:color w:val="2C2D30"/>
+          <w:sz w:val="23"/>
+          <w:szCs w:val="23"/>
+        </w:rPr>
+        <w:t> вид. Сможете ли вы это сделать без </w:t>
+      </w:r>
+      <w:proofErr w:type="spellStart"/>
+      <w:r>
+        <w:rPr>
+          <w:rStyle w:val="HTML"/>
+          <w:rFonts w:ascii="Consolas" w:hAnsi="Consolas"/>
+          <w:color w:val="C7254E"/>
+          <w:shd w:val="clear" w:color="auto" w:fill="F9F2F4"/>
+        </w:rPr>
+        <w:t>get_dummies</w:t>
+      </w:r>
+      <w:proofErr w:type="spellEnd"/>
+      <w:r>
+        <w:rPr>
+          <w:rFonts w:ascii="Roboto" w:hAnsi="Roboto"/>
+          <w:color w:val="2C2D30"/>
+          <w:sz w:val="23"/>
+          <w:szCs w:val="23"/>
+        </w:rPr>
+        <w:t>?</w:t>
+      </w:r>
+    </w:p>
+    <w:p>
+      <w:pPr>
+        <w:pStyle w:val="a3"/>
+        <w:shd w:val="clear" w:color="auto" w:fill="FFFFFF"/>
+        <w:spacing w:before="0" w:beforeAutospacing="0" w:after="0" w:afterAutospacing="0"/>
+        <w:rPr>
+          <w:rFonts w:ascii="Roboto" w:hAnsi="Roboto"/>
+          <w:color w:val="2C2D30"/>
+          <w:sz w:val="23"/>
+          <w:szCs w:val="23"/>
+        </w:rPr>
+      </w:pPr>
+    </w:p>
+    <w:p>
+      <w:pPr>
         <w:spacing w:after="0" w:line="240" w:lineRule="auto"/>
-      </w:pPr>
+        <w:rPr>
+          <w:lang w:val="en-US"/>
+        </w:rPr>
+      </w:pPr>
+      <w:r>
+        <w:rPr>
+          <w:rFonts w:ascii="Consolas" w:hAnsi="Consolas"/>
+          <w:sz w:val="20"/>
+          <w:szCs w:val="20"/>
+          <w:shd w:val="clear" w:color="auto" w:fill="F9F2F4"/>
+          <w:lang w:val="en-US"/>
+        </w:rPr>
+        <w:t>import random</w:t>
+      </w:r>
+      <w:r>
+        <w:rPr>
+          <w:rFonts w:ascii="Consolas" w:hAnsi="Consolas"/>
+          <w:sz w:val="20"/>
+          <w:szCs w:val="20"/>
+          <w:lang w:val="en-US"/>
+        </w:rPr>
+        <w:br/>
+      </w:r>
+      <w:proofErr w:type="spellStart"/>
+      <w:r>
+        <w:rPr>
+          <w:rFonts w:ascii="Consolas" w:hAnsi="Consolas"/>
+          <w:sz w:val="20"/>
+          <w:szCs w:val="20"/>
+          <w:shd w:val="clear" w:color="auto" w:fill="F9F2F4"/>
+          <w:lang w:val="en-US"/>
+        </w:rPr>
+        <w:t>lst</w:t>
+      </w:r>
+      <w:proofErr w:type="spellEnd"/>
+      <w:r>
+        <w:rPr>
+          <w:rFonts w:ascii="Consolas" w:hAnsi="Consolas"/>
+          <w:sz w:val="20"/>
+          <w:szCs w:val="20"/>
+          <w:shd w:val="clear" w:color="auto" w:fill="F9F2F4"/>
+          <w:lang w:val="en-US"/>
+        </w:rPr>
+        <w:t xml:space="preserve"> = ['robot'] * 10</w:t>
+      </w:r>
+      <w:r>
+        <w:rPr>
+          <w:rFonts w:ascii="Consolas" w:hAnsi="Consolas"/>
+          <w:sz w:val="20"/>
+          <w:szCs w:val="20"/>
+          <w:lang w:val="en-US"/>
+        </w:rPr>
+        <w:br/>
+      </w:r>
+      <w:proofErr w:type="spellStart"/>
+      <w:r>
+        <w:rPr>
+          <w:rFonts w:ascii="Consolas" w:hAnsi="Consolas"/>
+          <w:sz w:val="20"/>
+          <w:szCs w:val="20"/>
+          <w:shd w:val="clear" w:color="auto" w:fill="F9F2F4"/>
+          <w:lang w:val="en-US"/>
+        </w:rPr>
+        <w:t>lst</w:t>
+      </w:r>
+      <w:proofErr w:type="spellEnd"/>
+      <w:r>
+        <w:rPr>
+          <w:rFonts w:ascii="Consolas" w:hAnsi="Consolas"/>
+          <w:sz w:val="20"/>
+          <w:szCs w:val="20"/>
+          <w:shd w:val="clear" w:color="auto" w:fill="F9F2F4"/>
+          <w:lang w:val="en-US"/>
+        </w:rPr>
+        <w:t xml:space="preserve"> += ['human'] * 10</w:t>
+      </w:r>
+      <w:r>
+        <w:rPr>
+          <w:rFonts w:ascii="Consolas" w:hAnsi="Consolas"/>
+          <w:sz w:val="20"/>
+          <w:szCs w:val="20"/>
+          <w:lang w:val="en-US"/>
+        </w:rPr>
+        <w:br/>
+      </w:r>
+      <w:proofErr w:type="spellStart"/>
+      <w:r>
+        <w:rPr>
+          <w:rFonts w:ascii="Consolas" w:hAnsi="Consolas"/>
+          <w:sz w:val="20"/>
+          <w:szCs w:val="20"/>
+          <w:shd w:val="clear" w:color="auto" w:fill="F9F2F4"/>
+          <w:lang w:val="en-US"/>
+        </w:rPr>
+        <w:t>random.shuffle</w:t>
+      </w:r>
+      <w:proofErr w:type="spellEnd"/>
+      <w:r>
+        <w:rPr>
+          <w:rFonts w:ascii="Consolas" w:hAnsi="Consolas"/>
+          <w:sz w:val="20"/>
+          <w:szCs w:val="20"/>
+          <w:shd w:val="clear" w:color="auto" w:fill="F9F2F4"/>
+          <w:lang w:val="en-US"/>
+        </w:rPr>
+        <w:t>(</w:t>
+      </w:r>
+      <w:proofErr w:type="spellStart"/>
+      <w:r>
+        <w:rPr>
+          <w:rFonts w:ascii="Consolas" w:hAnsi="Consolas"/>
+          <w:sz w:val="20"/>
+          <w:szCs w:val="20"/>
+          <w:shd w:val="clear" w:color="auto" w:fill="F9F2F4"/>
+          <w:lang w:val="en-US"/>
+        </w:rPr>
+        <w:t>lst</w:t>
+      </w:r>
+      <w:proofErr w:type="spellEnd"/>
+      <w:r>
+        <w:rPr>
+          <w:rFonts w:ascii="Consolas" w:hAnsi="Consolas"/>
+          <w:sz w:val="20"/>
+          <w:szCs w:val="20"/>
+          <w:shd w:val="clear" w:color="auto" w:fill="F9F2F4"/>
+          <w:lang w:val="en-US"/>
+        </w:rPr>
+        <w:t>)</w:t>
+      </w:r>
+      <w:r>
+        <w:rPr>
+          <w:rFonts w:ascii="Consolas" w:hAnsi="Consolas"/>
+          <w:sz w:val="20"/>
+          <w:szCs w:val="20"/>
+          <w:lang w:val="en-US"/>
+        </w:rPr>
+        <w:br/>
+      </w:r>
+      <w:r>
+        <w:rPr>
+          <w:rFonts w:ascii="Consolas" w:hAnsi="Consolas"/>
+          <w:sz w:val="20"/>
+          <w:szCs w:val="20"/>
+          <w:shd w:val="clear" w:color="auto" w:fill="F9F2F4"/>
+          <w:lang w:val="en-US"/>
+        </w:rPr>
+        <w:t xml:space="preserve">data = </w:t>
+      </w:r>
+      <w:proofErr w:type="spellStart"/>
+      <w:proofErr w:type="gramStart"/>
+      <w:r>
+        <w:rPr>
+          <w:rFonts w:ascii="Consolas" w:hAnsi="Consolas"/>
+          <w:sz w:val="20"/>
+          <w:szCs w:val="20"/>
+          <w:shd w:val="clear" w:color="auto" w:fill="F9F2F4"/>
+          <w:lang w:val="en-US"/>
+        </w:rPr>
+        <w:t>pd.DataFrame</w:t>
+      </w:r>
+      <w:proofErr w:type="spellEnd"/>
+      <w:proofErr w:type="gramEnd"/>
+      <w:r>
+        <w:rPr>
+          <w:rFonts w:ascii="Consolas" w:hAnsi="Consolas"/>
+          <w:sz w:val="20"/>
+          <w:szCs w:val="20"/>
+          <w:shd w:val="clear" w:color="auto" w:fill="F9F2F4"/>
+          <w:lang w:val="en-US"/>
+        </w:rPr>
+        <w:t>({'</w:t>
+      </w:r>
+      <w:proofErr w:type="spellStart"/>
+      <w:r>
+        <w:rPr>
+          <w:rFonts w:ascii="Consolas" w:hAnsi="Consolas"/>
+          <w:sz w:val="20"/>
+          <w:szCs w:val="20"/>
+          <w:shd w:val="clear" w:color="auto" w:fill="F9F2F4"/>
+          <w:lang w:val="en-US"/>
+        </w:rPr>
+        <w:t>whoAmI'lst</w:t>
+      </w:r>
+      <w:proofErr w:type="spellEnd"/>
+      <w:r>
+        <w:rPr>
+          <w:rFonts w:ascii="Consolas" w:hAnsi="Consolas"/>
+          <w:sz w:val="20"/>
+          <w:szCs w:val="20"/>
+          <w:shd w:val="clear" w:color="auto" w:fill="F9F2F4"/>
+          <w:lang w:val="en-US"/>
+        </w:rPr>
+        <w:t>})</w:t>
+      </w:r>
+      <w:r>
+        <w:rPr>
+          <w:rFonts w:ascii="Consolas" w:hAnsi="Consolas"/>
+          <w:sz w:val="20"/>
+          <w:szCs w:val="20"/>
+          <w:lang w:val="en-US"/>
+        </w:rPr>
+        <w:br/>
+      </w:r>
+      <w:proofErr w:type="spellStart"/>
+      <w:r>
+        <w:rPr>
+          <w:rFonts w:ascii="Consolas" w:hAnsi="Consolas"/>
+          <w:sz w:val="20"/>
+          <w:szCs w:val="20"/>
+          <w:shd w:val="clear" w:color="auto" w:fill="F9F2F4"/>
+          <w:lang w:val="en-US"/>
+        </w:rPr>
+        <w:t>data.head</w:t>
+      </w:r>
+      <w:proofErr w:type="spellEnd"/>
+      <w:r>
+        <w:rPr>
+          <w:rFonts w:ascii="Consolas" w:hAnsi="Consolas"/>
+          <w:sz w:val="20"/>
+          <w:szCs w:val="20"/>
+          <w:shd w:val="clear" w:color="auto" w:fill="F9F2F4"/>
+          <w:lang w:val="en-US"/>
+        </w:rPr>
+        <w:t>()</w:t>
+      </w:r>
     </w:p>
     <w:sectPr>
       <w:pgSz w:w="11906" w:h="16838"/>

</xml_diff>